<commit_message>
Update Design Note & README
</commit_message>
<xml_diff>
--- a/Design Note.docx
+++ b/Design Note.docx
@@ -426,57 +426,155 @@
         </w:rPr>
         <w:t>Load Bin"</w:t>
       </w:r>
+      <w:r>
+        <w:rPr>
+          <w:rFonts w:ascii="Times New Roman" w:hAnsi="Times New Roman" w:cs="Times New Roman"/>
+          <w:sz w:val="24"/>
+        </w:rPr>
+        <w:t xml:space="preserve"> to load</w:t>
+      </w:r>
+      <w:r>
+        <w:rPr>
+          <w:rFonts w:ascii="Times New Roman" w:hAnsi="Times New Roman" w:cs="Times New Roman"/>
+          <w:sz w:val="24"/>
+        </w:rPr>
+        <w:t xml:space="preserve"> </w:t>
+      </w:r>
+      <w:r>
+        <w:rPr>
+          <w:rFonts w:ascii="Times New Roman" w:hAnsi="Times New Roman" w:cs="Times New Roman"/>
+          <w:sz w:val="24"/>
+        </w:rPr>
+        <w:t>"program_</w:t>
+      </w:r>
+      <w:r>
+        <w:rPr>
+          <w:rFonts w:ascii="Times New Roman" w:hAnsi="Times New Roman" w:cs="Times New Roman"/>
+          <w:sz w:val="24"/>
+        </w:rPr>
+        <w:t>2.txt</w:t>
+      </w:r>
+      <w:r>
+        <w:rPr>
+          <w:rFonts w:ascii="Times New Roman" w:hAnsi="Times New Roman" w:cs="Times New Roman"/>
+          <w:sz w:val="24"/>
+        </w:rPr>
+        <w:t xml:space="preserve">". </w:t>
+      </w:r>
+      <w:r>
+        <w:rPr>
+          <w:rFonts w:ascii="Times New Roman" w:hAnsi="Times New Roman" w:cs="Times New Roman"/>
+          <w:sz w:val="24"/>
+        </w:rPr>
+        <w:t>After that</w:t>
+      </w:r>
+      <w:r>
+        <w:rPr>
+          <w:rFonts w:ascii="Times New Roman" w:hAnsi="Times New Roman" w:cs="Times New Roman"/>
+          <w:sz w:val="24"/>
+        </w:rPr>
+        <w:t>, getting an external text file</w:t>
+      </w:r>
+      <w:r>
+        <w:rPr>
+          <w:rFonts w:ascii="Times New Roman" w:hAnsi="Times New Roman" w:cs="Times New Roman"/>
+          <w:sz w:val="24"/>
+        </w:rPr>
+        <w:t>, "</w:t>
+      </w:r>
+      <w:r>
+        <w:rPr>
+          <w:rFonts w:ascii="Times New Roman" w:hAnsi="Times New Roman" w:cs="Times New Roman"/>
+          <w:sz w:val="24"/>
+        </w:rPr>
+        <w:t>test sample.txt</w:t>
+      </w:r>
+      <w:r>
+        <w:rPr>
+          <w:rFonts w:ascii="Times New Roman" w:hAnsi="Times New Roman" w:cs="Times New Roman"/>
+          <w:sz w:val="24"/>
+        </w:rPr>
+        <w:t>",</w:t>
+      </w:r>
+      <w:r>
+        <w:rPr>
+          <w:rFonts w:ascii="Times New Roman" w:hAnsi="Times New Roman" w:cs="Times New Roman"/>
+          <w:sz w:val="24"/>
+        </w:rPr>
+        <w:t xml:space="preserve"> to make the card reader ready.</w:t>
+      </w:r>
+      <w:r>
+        <w:rPr>
+          <w:rFonts w:ascii="Times New Roman" w:hAnsi="Times New Roman" w:cs="Times New Roman"/>
+          <w:sz w:val="24"/>
+        </w:rPr>
+        <w:t xml:space="preserve"> Now you can click </w:t>
+      </w:r>
+      <w:r>
+        <w:rPr>
+          <w:rFonts w:ascii="Times New Roman" w:hAnsi="Times New Roman" w:cs="Times New Roman"/>
+          <w:sz w:val="24"/>
+        </w:rPr>
+        <w:t>"Run"</w:t>
+      </w:r>
+      <w:r>
+        <w:rPr>
+          <w:rFonts w:ascii="Times New Roman" w:hAnsi="Times New Roman" w:cs="Times New Roman"/>
+          <w:sz w:val="24"/>
+        </w:rPr>
+        <w:t xml:space="preserve"> to execute the program. </w:t>
+      </w:r>
+      <w:r>
+        <w:rPr>
+          <w:rFonts w:ascii="Times New Roman" w:hAnsi="Times New Roman" w:cs="Times New Roman"/>
+          <w:sz w:val="24"/>
+        </w:rPr>
+        <w:t>It reads the file into memory, print out the contents of the text file, and then asks the user for a word. Finally, it searches the paragraph to see if it contains the word. If so, it prints out the word number in the sentence</w:t>
+      </w:r>
+      <w:r>
+        <w:rPr>
+          <w:rFonts w:ascii="Times New Roman" w:hAnsi="Times New Roman" w:cs="Times New Roman"/>
+          <w:sz w:val="24"/>
+        </w:rPr>
+        <w:t>,</w:t>
+      </w:r>
+      <w:r>
+        <w:rPr>
+          <w:rFonts w:ascii="Times New Roman" w:hAnsi="Times New Roman" w:cs="Times New Roman"/>
+          <w:sz w:val="24"/>
+        </w:rPr>
+        <w:t xml:space="preserve"> </w:t>
+      </w:r>
+      <w:r>
+        <w:rPr>
+          <w:rFonts w:ascii="Times New Roman" w:hAnsi="Times New Roman" w:cs="Times New Roman"/>
+          <w:sz w:val="24"/>
+        </w:rPr>
+        <w:t>the sentence number,</w:t>
+      </w:r>
+      <w:r>
+        <w:rPr>
+          <w:rFonts w:ascii="Times New Roman" w:hAnsi="Times New Roman" w:cs="Times New Roman"/>
+          <w:sz w:val="24"/>
+        </w:rPr>
+        <w:t xml:space="preserve"> and </w:t>
+      </w:r>
+      <w:r>
+        <w:rPr>
+          <w:rFonts w:ascii="Times New Roman" w:hAnsi="Times New Roman" w:cs="Times New Roman"/>
+          <w:sz w:val="24"/>
+        </w:rPr>
+        <w:t>the word.</w:t>
+      </w:r>
+      <w:r>
+        <w:rPr>
+          <w:rFonts w:ascii="Times New Roman" w:hAnsi="Times New Roman" w:cs="Times New Roman"/>
+          <w:sz w:val="24"/>
+        </w:rPr>
+        <w:t xml:space="preserve"> This version of program 2 is flawed in that the output form is not perfect and it can’t tolerate the space after a comma (if so, it will count one more to the word number in the sentence).</w:t>
+      </w:r>
       <w:bookmarkStart w:id="0" w:name="_GoBack"/>
       <w:bookmarkEnd w:id="0"/>
-      <w:r>
-        <w:rPr>
-          <w:rFonts w:ascii="Times New Roman" w:hAnsi="Times New Roman" w:cs="Times New Roman"/>
-          <w:sz w:val="24"/>
-        </w:rPr>
-        <w:t xml:space="preserve"> to load</w:t>
-      </w:r>
-      <w:r>
-        <w:rPr>
-          <w:rFonts w:ascii="Times New Roman" w:hAnsi="Times New Roman" w:cs="Times New Roman"/>
-          <w:sz w:val="24"/>
-        </w:rPr>
-        <w:t xml:space="preserve"> </w:t>
-      </w:r>
-      <w:r>
-        <w:rPr>
-          <w:rFonts w:ascii="Times New Roman" w:hAnsi="Times New Roman" w:cs="Times New Roman"/>
-          <w:sz w:val="24"/>
-        </w:rPr>
-        <w:t>"program_</w:t>
-      </w:r>
-      <w:r>
-        <w:rPr>
-          <w:rFonts w:ascii="Times New Roman" w:hAnsi="Times New Roman" w:cs="Times New Roman"/>
-          <w:sz w:val="24"/>
-        </w:rPr>
-        <w:t>2.txt</w:t>
-      </w:r>
-      <w:r>
-        <w:rPr>
-          <w:rFonts w:ascii="Times New Roman" w:hAnsi="Times New Roman" w:cs="Times New Roman"/>
-          <w:sz w:val="24"/>
-        </w:rPr>
-        <w:t>". R</w:t>
-      </w:r>
-      <w:r>
-        <w:rPr>
-          <w:rFonts w:ascii="Times New Roman" w:hAnsi="Times New Roman" w:cs="Times New Roman"/>
-          <w:sz w:val="24"/>
-        </w:rPr>
-        <w:t>epeat the rest of the work in "Program 2.txt"</w:t>
-      </w:r>
-      <w:r>
-        <w:rPr>
-          <w:rFonts w:ascii="Times New Roman" w:hAnsi="Times New Roman" w:cs="Times New Roman"/>
-          <w:sz w:val="24"/>
-        </w:rPr>
-        <w:t xml:space="preserve"> to finish.</w:t>
-      </w:r>
     </w:p>
     <w:p>
       <w:pPr>
@@ -491,6 +589,7 @@
           <w:rFonts w:ascii="Times New Roman" w:hAnsi="Times New Roman" w:cs="Times New Roman" w:hint="eastAsia"/>
           <w:sz w:val="24"/>
         </w:rPr>
+        <w:lastRenderedPageBreak/>
         <w:t>Others</w:t>
       </w:r>
     </w:p>
@@ -674,10 +773,10 @@
             <v:path o:extrusionok="f" gradientshapeok="t" o:connecttype="rect"/>
             <o:lock v:ext="edit" aspectratio="t"/>
           </v:shapetype>
-          <v:shape id="_x0000_i1025" type="#_x0000_t75" style="width:415pt;height:205.15pt" o:ole="">
+          <v:shape id="_x0000_i1025" type="#_x0000_t75" style="width:414.75pt;height:205.5pt" o:ole="">
             <v:imagedata r:id="rId7" o:title=""/>
           </v:shape>
-          <o:OLEObject Type="Embed" ProgID="Visio.Drawing.15" ShapeID="_x0000_i1025" DrawAspect="Content" ObjectID="_1541419408" r:id="rId8"/>
+          <o:OLEObject Type="Embed" ProgID="Visio.Drawing.15" ShapeID="_x0000_i1025" DrawAspect="Content" ObjectID="_1541420041" r:id="rId8"/>
         </w:object>
       </w:r>
     </w:p>
@@ -693,14 +792,27 @@
       <w:r>
         <w:t xml:space="preserve">Figure </w:t>
       </w:r>
-      <w:fldSimple w:instr=" SEQ Figure \* ARABIC ">
-        <w:r>
-          <w:rPr>
-            <w:noProof/>
-          </w:rPr>
-          <w:t>1</w:t>
-        </w:r>
-      </w:fldSimple>
+      <w:r>
+        <w:fldChar w:fldCharType="begin"/>
+      </w:r>
+      <w:r>
+        <w:instrText xml:space="preserve"> SEQ Figure \* ARABIC </w:instrText>
+      </w:r>
+      <w:r>
+        <w:fldChar w:fldCharType="separate"/>
+      </w:r>
+      <w:r>
+        <w:rPr>
+          <w:noProof/>
+        </w:rPr>
+        <w:t>1</w:t>
+      </w:r>
+      <w:r>
+        <w:rPr>
+          <w:noProof/>
+        </w:rPr>
+        <w:fldChar w:fldCharType="end"/>
+      </w:r>
       <w:r>
         <w:t xml:space="preserve"> System Hierarchy</w:t>
       </w:r>
@@ -1031,7 +1143,7 @@
           <v:shape id="_x0000_i1026" type="#_x0000_t75" style="width:415pt;height:122.95pt" o:ole="">
             <v:imagedata r:id="rId9" o:title=""/>
           </v:shape>
-          <o:OLEObject Type="Embed" ProgID="Visio.Drawing.15" ShapeID="_x0000_i1026" DrawAspect="Content" ObjectID="_1541419409" r:id="rId10"/>
+          <o:OLEObject Type="Embed" ProgID="Visio.Drawing.15" ShapeID="_x0000_i1026" DrawAspect="Content" ObjectID="_1541420042" r:id="rId10"/>
         </w:object>
       </w:r>
     </w:p>
@@ -1047,14 +1159,27 @@
       <w:r>
         <w:t xml:space="preserve">Figure </w:t>
       </w:r>
-      <w:fldSimple w:instr=" SEQ Figure \* ARABIC ">
-        <w:r>
-          <w:rPr>
-            <w:noProof/>
-          </w:rPr>
-          <w:t>2</w:t>
-        </w:r>
-      </w:fldSimple>
+      <w:r>
+        <w:fldChar w:fldCharType="begin"/>
+      </w:r>
+      <w:r>
+        <w:instrText xml:space="preserve"> SEQ Figure \* ARABIC </w:instrText>
+      </w:r>
+      <w:r>
+        <w:fldChar w:fldCharType="separate"/>
+      </w:r>
+      <w:r>
+        <w:rPr>
+          <w:noProof/>
+        </w:rPr>
+        <w:t>2</w:t>
+      </w:r>
+      <w:r>
+        <w:rPr>
+          <w:noProof/>
+        </w:rPr>
+        <w:fldChar w:fldCharType="end"/>
+      </w:r>
       <w:r>
         <w:t xml:space="preserve"> Frame</w:t>
       </w:r>
@@ -1147,7 +1272,7 @@
           <v:shape id="_x0000_i1027" type="#_x0000_t75" style="width:414.35pt;height:254.05pt" o:ole="">
             <v:imagedata r:id="rId11" o:title=""/>
           </v:shape>
-          <o:OLEObject Type="Embed" ProgID="Visio.Drawing.15" ShapeID="_x0000_i1027" DrawAspect="Content" ObjectID="_1541419410" r:id="rId12"/>
+          <o:OLEObject Type="Embed" ProgID="Visio.Drawing.15" ShapeID="_x0000_i1027" DrawAspect="Content" ObjectID="_1541420043" r:id="rId12"/>
         </w:object>
       </w:r>
     </w:p>
@@ -1163,14 +1288,27 @@
       <w:r>
         <w:t xml:space="preserve">Figure </w:t>
       </w:r>
-      <w:fldSimple w:instr=" SEQ Figure \* ARABIC ">
-        <w:r>
-          <w:rPr>
-            <w:noProof/>
-          </w:rPr>
-          <w:t>3</w:t>
-        </w:r>
-      </w:fldSimple>
+      <w:r>
+        <w:fldChar w:fldCharType="begin"/>
+      </w:r>
+      <w:r>
+        <w:instrText xml:space="preserve"> SEQ Figure \* ARABIC </w:instrText>
+      </w:r>
+      <w:r>
+        <w:fldChar w:fldCharType="separate"/>
+      </w:r>
+      <w:r>
+        <w:rPr>
+          <w:noProof/>
+        </w:rPr>
+        <w:t>3</w:t>
+      </w:r>
+      <w:r>
+        <w:rPr>
+          <w:noProof/>
+        </w:rPr>
+        <w:fldChar w:fldCharType="end"/>
+      </w:r>
       <w:r>
         <w:t xml:space="preserve"> Register Panel &amp; SubPanels</w:t>
       </w:r>

</xml_diff>

<commit_message>
Update Documents & Default IPL
Prevented users from loading default initial program after there is
already one.
</commit_message>
<xml_diff>
--- a/Design Note.docx
+++ b/Design Note.docx
@@ -147,6 +147,32 @@
     </w:p>
     <w:p>
       <w:pPr>
+        <w:spacing w:line="480" w:lineRule="auto"/>
+        <w:rPr>
+          <w:rFonts w:ascii="Times New Roman" w:hAnsi="Times New Roman" w:cs="Times New Roman"/>
+          <w:sz w:val="24"/>
+        </w:rPr>
+      </w:pPr>
+    </w:p>
+    <w:p>
+      <w:pPr>
+        <w:spacing w:line="480" w:lineRule="auto"/>
+        <w:rPr>
+          <w:rFonts w:ascii="Times New Roman" w:hAnsi="Times New Roman" w:cs="Times New Roman"/>
+          <w:sz w:val="24"/>
+        </w:rPr>
+      </w:pPr>
+      <w:r>
+        <w:rPr>
+          <w:rFonts w:ascii="Times New Roman" w:hAnsi="Times New Roman" w:cs="Times New Roman"/>
+          <w:sz w:val="24"/>
+        </w:rPr>
+        <w:lastRenderedPageBreak/>
+        <w:t>If there is requirement for different boot programs, you have to restart the whole simulator to load a different boot program. (Because currently there is no mechanism for clearing boot program that has been loaded before.)</w:t>
+      </w:r>
+    </w:p>
+    <w:p>
+      <w:pPr>
         <w:pStyle w:val="2"/>
         <w:rPr>
           <w:rFonts w:ascii="Times New Roman" w:hAnsi="Times New Roman" w:cs="Times New Roman"/>
@@ -158,7 +184,6 @@
           <w:rFonts w:ascii="Times New Roman" w:hAnsi="Times New Roman" w:cs="Times New Roman"/>
           <w:sz w:val="24"/>
         </w:rPr>
-        <w:lastRenderedPageBreak/>
         <w:t>Program 2</w:t>
       </w:r>
       <w:r>
@@ -266,42 +291,14 @@
           <w:rFonts w:ascii="Times New Roman" w:hAnsi="Times New Roman" w:cs="Times New Roman"/>
           <w:sz w:val="24"/>
         </w:rPr>
-        <w:t>After that</w:t>
-      </w:r>
-      <w:r>
-        <w:rPr>
-          <w:rFonts w:ascii="Times New Roman" w:hAnsi="Times New Roman" w:cs="Times New Roman"/>
-          <w:sz w:val="24"/>
-        </w:rPr>
-        <w:t>, getting an external text file</w:t>
-      </w:r>
-      <w:r>
-        <w:rPr>
-          <w:rFonts w:ascii="Times New Roman" w:hAnsi="Times New Roman" w:cs="Times New Roman"/>
-          <w:sz w:val="24"/>
-        </w:rPr>
-        <w:t>, "</w:t>
-      </w:r>
-      <w:r>
-        <w:rPr>
-          <w:rFonts w:ascii="Times New Roman" w:hAnsi="Times New Roman" w:cs="Times New Roman"/>
-          <w:sz w:val="24"/>
-        </w:rPr>
-        <w:t>test sample.txt</w:t>
-      </w:r>
-      <w:r>
-        <w:rPr>
-          <w:rFonts w:ascii="Times New Roman" w:hAnsi="Times New Roman" w:cs="Times New Roman"/>
-          <w:sz w:val="24"/>
-        </w:rPr>
-        <w:t>",</w:t>
-      </w:r>
-      <w:r>
-        <w:rPr>
-          <w:rFonts w:ascii="Times New Roman" w:hAnsi="Times New Roman" w:cs="Times New Roman"/>
-          <w:sz w:val="24"/>
-        </w:rPr>
-        <w:t xml:space="preserve"> to make the card reader ready. Now the preparation is done. Click "Run" to run boot program first. The computer will halt after </w:t>
+        <w:t>After that, click "Card Reader" button to read an external text file, "test sample.txt", into the card reader.</w:t>
+      </w:r>
+      <w:r>
+        <w:rPr>
+          <w:rFonts w:ascii="Times New Roman" w:hAnsi="Times New Roman" w:cs="Times New Roman"/>
+          <w:sz w:val="24"/>
+        </w:rPr>
+        <w:t xml:space="preserve"> Now the preparation is done. Click "Run" to run boot program first. The computer will halt after </w:t>
       </w:r>
       <w:r>
         <w:rPr>
@@ -466,77 +463,7 @@
           <w:rFonts w:ascii="Times New Roman" w:hAnsi="Times New Roman" w:cs="Times New Roman"/>
           <w:sz w:val="24"/>
         </w:rPr>
-        <w:t>After that</w:t>
-      </w:r>
-      <w:r>
-        <w:rPr>
-          <w:rFonts w:ascii="Times New Roman" w:hAnsi="Times New Roman" w:cs="Times New Roman"/>
-          <w:sz w:val="24"/>
-        </w:rPr>
-        <w:t>, getting an external text file</w:t>
-      </w:r>
-      <w:r>
-        <w:rPr>
-          <w:rFonts w:ascii="Times New Roman" w:hAnsi="Times New Roman" w:cs="Times New Roman"/>
-          <w:sz w:val="24"/>
-        </w:rPr>
-        <w:t>, "</w:t>
-      </w:r>
-      <w:r>
-        <w:rPr>
-          <w:rFonts w:ascii="Times New Roman" w:hAnsi="Times New Roman" w:cs="Times New Roman"/>
-          <w:sz w:val="24"/>
-        </w:rPr>
-        <w:t>test sample.txt</w:t>
-      </w:r>
-      <w:r>
-        <w:rPr>
-          <w:rFonts w:ascii="Times New Roman" w:hAnsi="Times New Roman" w:cs="Times New Roman"/>
-          <w:sz w:val="24"/>
-        </w:rPr>
-        <w:t>",</w:t>
-      </w:r>
-      <w:r>
-        <w:rPr>
-          <w:rFonts w:ascii="Times New Roman" w:hAnsi="Times New Roman" w:cs="Times New Roman"/>
-          <w:sz w:val="24"/>
-        </w:rPr>
-        <w:t xml:space="preserve"> to make the card reader ready.</w:t>
-      </w:r>
-      <w:r>
-        <w:rPr>
-          <w:rFonts w:ascii="Times New Roman" w:hAnsi="Times New Roman" w:cs="Times New Roman"/>
-          <w:sz w:val="24"/>
-        </w:rPr>
-        <w:t xml:space="preserve"> Now you can click </w:t>
-      </w:r>
-      <w:r>
-        <w:rPr>
-          <w:rFonts w:ascii="Times New Roman" w:hAnsi="Times New Roman" w:cs="Times New Roman"/>
-          <w:sz w:val="24"/>
-        </w:rPr>
-        <w:t>"Run"</w:t>
-      </w:r>
-      <w:r>
-        <w:rPr>
-          <w:rFonts w:ascii="Times New Roman" w:hAnsi="Times New Roman" w:cs="Times New Roman"/>
-          <w:sz w:val="24"/>
-        </w:rPr>
-        <w:t xml:space="preserve"> to execute the program. </w:t>
-      </w:r>
-      <w:r>
-        <w:rPr>
-          <w:rFonts w:ascii="Times New Roman" w:hAnsi="Times New Roman" w:cs="Times New Roman"/>
-          <w:sz w:val="24"/>
-        </w:rPr>
-        <w:t>It reads the file into memory, print out the contents of the text file, and then asks the user for a word. Finally, it searches the paragraph to see if it contains the word. If so, it prints out the word number in the sentence</w:t>
-      </w:r>
-      <w:r>
-        <w:rPr>
-          <w:rFonts w:ascii="Times New Roman" w:hAnsi="Times New Roman" w:cs="Times New Roman"/>
-          <w:sz w:val="24"/>
-        </w:rPr>
-        <w:t>,</w:t>
+        <w:t>After that, click "Card Reader" button to read an external text file, "test sample.txt", into the card reader.</w:t>
       </w:r>
       <w:r>
         <w:rPr>
@@ -544,41 +471,6 @@
           <w:sz w:val="24"/>
         </w:rPr>
         <w:t xml:space="preserve"> </w:t>
-      </w:r>
-      <w:r>
-        <w:rPr>
-          <w:rFonts w:ascii="Times New Roman" w:hAnsi="Times New Roman" w:cs="Times New Roman"/>
-          <w:sz w:val="24"/>
-        </w:rPr>
-        <w:t>the sentence number,</w:t>
-      </w:r>
-      <w:r>
-        <w:rPr>
-          <w:rFonts w:ascii="Times New Roman" w:hAnsi="Times New Roman" w:cs="Times New Roman"/>
-          <w:sz w:val="24"/>
-        </w:rPr>
-        <w:t xml:space="preserve"> and </w:t>
-      </w:r>
-      <w:r>
-        <w:rPr>
-          <w:rFonts w:ascii="Times New Roman" w:hAnsi="Times New Roman" w:cs="Times New Roman"/>
-          <w:sz w:val="24"/>
-        </w:rPr>
-        <w:t>the word.</w:t>
-      </w:r>
-      <w:r>
-        <w:rPr>
-          <w:rFonts w:ascii="Times New Roman" w:hAnsi="Times New Roman" w:cs="Times New Roman"/>
-          <w:sz w:val="24"/>
-        </w:rPr>
-        <w:t xml:space="preserve"> This version of program 2 is flawed in that the output form is not perfect and it can’t tolerate the space after a comma (</w:t>
-      </w:r>
-      <w:r>
-        <w:rPr>
-          <w:rFonts w:ascii="Times New Roman" w:hAnsi="Times New Roman" w:cs="Times New Roman"/>
-          <w:sz w:val="24"/>
-        </w:rPr>
-        <w:t>under this circumstance</w:t>
       </w:r>
       <w:bookmarkStart w:id="0" w:name="_GoBack"/>
       <w:bookmarkEnd w:id="0"/>
@@ -587,6 +479,91 @@
           <w:rFonts w:ascii="Times New Roman" w:hAnsi="Times New Roman" w:cs="Times New Roman"/>
           <w:sz w:val="24"/>
         </w:rPr>
+        <w:t xml:space="preserve">Now you can click </w:t>
+      </w:r>
+      <w:r>
+        <w:rPr>
+          <w:rFonts w:ascii="Times New Roman" w:hAnsi="Times New Roman" w:cs="Times New Roman"/>
+          <w:sz w:val="24"/>
+        </w:rPr>
+        <w:t>"Run"</w:t>
+      </w:r>
+      <w:r>
+        <w:rPr>
+          <w:rFonts w:ascii="Times New Roman" w:hAnsi="Times New Roman" w:cs="Times New Roman"/>
+          <w:sz w:val="24"/>
+        </w:rPr>
+        <w:t xml:space="preserve"> to execute the program. </w:t>
+      </w:r>
+      <w:r>
+        <w:rPr>
+          <w:rFonts w:ascii="Times New Roman" w:hAnsi="Times New Roman" w:cs="Times New Roman"/>
+          <w:sz w:val="24"/>
+        </w:rPr>
+        <w:t>It reads the file into memory, print out the contents of the text file, and then asks the user for a word. Finally, it searches the paragraph to see if it contains the word. If so, it prints out the word number in the sentence</w:t>
+      </w:r>
+      <w:r>
+        <w:rPr>
+          <w:rFonts w:ascii="Times New Roman" w:hAnsi="Times New Roman" w:cs="Times New Roman"/>
+          <w:sz w:val="24"/>
+        </w:rPr>
+        <w:t>,</w:t>
+      </w:r>
+      <w:r>
+        <w:rPr>
+          <w:rFonts w:ascii="Times New Roman" w:hAnsi="Times New Roman" w:cs="Times New Roman"/>
+          <w:sz w:val="24"/>
+        </w:rPr>
+        <w:t xml:space="preserve"> </w:t>
+      </w:r>
+      <w:r>
+        <w:rPr>
+          <w:rFonts w:ascii="Times New Roman" w:hAnsi="Times New Roman" w:cs="Times New Roman"/>
+          <w:sz w:val="24"/>
+        </w:rPr>
+        <w:t>the sentence number,</w:t>
+      </w:r>
+      <w:r>
+        <w:rPr>
+          <w:rFonts w:ascii="Times New Roman" w:hAnsi="Times New Roman" w:cs="Times New Roman"/>
+          <w:sz w:val="24"/>
+        </w:rPr>
+        <w:t xml:space="preserve"> and </w:t>
+      </w:r>
+      <w:r>
+        <w:rPr>
+          <w:rFonts w:ascii="Times New Roman" w:hAnsi="Times New Roman" w:cs="Times New Roman"/>
+          <w:sz w:val="24"/>
+        </w:rPr>
+        <w:t>the word.</w:t>
+      </w:r>
+      <w:r>
+        <w:rPr>
+          <w:rFonts w:ascii="Times New Roman" w:hAnsi="Times New Roman" w:cs="Times New Roman"/>
+          <w:sz w:val="24"/>
+        </w:rPr>
+        <w:t xml:space="preserve"> This version of program 2 </w:t>
+      </w:r>
+      <w:r>
+        <w:rPr>
+          <w:rFonts w:ascii="Times New Roman" w:hAnsi="Times New Roman" w:cs="Times New Roman"/>
+          <w:sz w:val="24"/>
+        </w:rPr>
+        <w:lastRenderedPageBreak/>
+        <w:t>is flawed in that the output form is not perfect and it can’t tolerate the space after a comma (</w:t>
+      </w:r>
+      <w:r>
+        <w:rPr>
+          <w:rFonts w:ascii="Times New Roman" w:hAnsi="Times New Roman" w:cs="Times New Roman"/>
+          <w:sz w:val="24"/>
+        </w:rPr>
+        <w:t>under this circumstance</w:t>
+      </w:r>
+      <w:r>
+        <w:rPr>
+          <w:rFonts w:ascii="Times New Roman" w:hAnsi="Times New Roman" w:cs="Times New Roman"/>
+          <w:sz w:val="24"/>
+        </w:rPr>
         <w:t>, it will count one more to the word number in the sentence).</w:t>
       </w:r>
     </w:p>
@@ -603,7 +580,6 @@
           <w:rFonts w:ascii="Times New Roman" w:hAnsi="Times New Roman" w:cs="Times New Roman" w:hint="eastAsia"/>
           <w:sz w:val="24"/>
         </w:rPr>
-        <w:lastRenderedPageBreak/>
         <w:t>Others</w:t>
       </w:r>
     </w:p>
@@ -790,7 +766,7 @@
           <v:shape id="_x0000_i1025" type="#_x0000_t75" style="width:415pt;height:205.8pt" o:ole="">
             <v:imagedata r:id="rId7" o:title=""/>
           </v:shape>
-          <o:OLEObject Type="Embed" ProgID="Visio.Drawing.15" ShapeID="_x0000_i1025" DrawAspect="Content" ObjectID="_1541420655" r:id="rId8"/>
+          <o:OLEObject Type="Embed" ProgID="Visio.Drawing.15" ShapeID="_x0000_i1025" DrawAspect="Content" ObjectID="_1541423843" r:id="rId8"/>
         </w:object>
       </w:r>
     </w:p>
@@ -806,14 +782,27 @@
       <w:r>
         <w:t xml:space="preserve">Figure </w:t>
       </w:r>
-      <w:fldSimple w:instr=" SEQ Figure \* ARABIC ">
-        <w:r>
-          <w:rPr>
-            <w:noProof/>
-          </w:rPr>
-          <w:t>1</w:t>
-        </w:r>
-      </w:fldSimple>
+      <w:r>
+        <w:fldChar w:fldCharType="begin"/>
+      </w:r>
+      <w:r>
+        <w:instrText xml:space="preserve"> SEQ Figure \* ARABIC </w:instrText>
+      </w:r>
+      <w:r>
+        <w:fldChar w:fldCharType="separate"/>
+      </w:r>
+      <w:r>
+        <w:rPr>
+          <w:noProof/>
+        </w:rPr>
+        <w:t>1</w:t>
+      </w:r>
+      <w:r>
+        <w:rPr>
+          <w:noProof/>
+        </w:rPr>
+        <w:fldChar w:fldCharType="end"/>
+      </w:r>
       <w:r>
         <w:t xml:space="preserve"> System Hierarchy</w:t>
       </w:r>
@@ -1144,7 +1133,7 @@
           <v:shape id="_x0000_i1026" type="#_x0000_t75" style="width:415pt;height:122.95pt" o:ole="">
             <v:imagedata r:id="rId9" o:title=""/>
           </v:shape>
-          <o:OLEObject Type="Embed" ProgID="Visio.Drawing.15" ShapeID="_x0000_i1026" DrawAspect="Content" ObjectID="_1541420656" r:id="rId10"/>
+          <o:OLEObject Type="Embed" ProgID="Visio.Drawing.15" ShapeID="_x0000_i1026" DrawAspect="Content" ObjectID="_1541423844" r:id="rId10"/>
         </w:object>
       </w:r>
     </w:p>
@@ -1160,14 +1149,27 @@
       <w:r>
         <w:t xml:space="preserve">Figure </w:t>
       </w:r>
-      <w:fldSimple w:instr=" SEQ Figure \* ARABIC ">
-        <w:r>
-          <w:rPr>
-            <w:noProof/>
-          </w:rPr>
-          <w:t>2</w:t>
-        </w:r>
-      </w:fldSimple>
+      <w:r>
+        <w:fldChar w:fldCharType="begin"/>
+      </w:r>
+      <w:r>
+        <w:instrText xml:space="preserve"> SEQ Figure \* ARABIC </w:instrText>
+      </w:r>
+      <w:r>
+        <w:fldChar w:fldCharType="separate"/>
+      </w:r>
+      <w:r>
+        <w:rPr>
+          <w:noProof/>
+        </w:rPr>
+        <w:t>2</w:t>
+      </w:r>
+      <w:r>
+        <w:rPr>
+          <w:noProof/>
+        </w:rPr>
+        <w:fldChar w:fldCharType="end"/>
+      </w:r>
       <w:r>
         <w:t xml:space="preserve"> Frame</w:t>
       </w:r>
@@ -1260,7 +1262,7 @@
           <v:shape id="_x0000_i1027" type="#_x0000_t75" style="width:414.35pt;height:254.05pt" o:ole="">
             <v:imagedata r:id="rId11" o:title=""/>
           </v:shape>
-          <o:OLEObject Type="Embed" ProgID="Visio.Drawing.15" ShapeID="_x0000_i1027" DrawAspect="Content" ObjectID="_1541420657" r:id="rId12"/>
+          <o:OLEObject Type="Embed" ProgID="Visio.Drawing.15" ShapeID="_x0000_i1027" DrawAspect="Content" ObjectID="_1541423845" r:id="rId12"/>
         </w:object>
       </w:r>
     </w:p>
@@ -1276,14 +1278,27 @@
       <w:r>
         <w:t xml:space="preserve">Figure </w:t>
       </w:r>
-      <w:fldSimple w:instr=" SEQ Figure \* ARABIC ">
-        <w:r>
-          <w:rPr>
-            <w:noProof/>
-          </w:rPr>
-          <w:t>3</w:t>
-        </w:r>
-      </w:fldSimple>
+      <w:r>
+        <w:fldChar w:fldCharType="begin"/>
+      </w:r>
+      <w:r>
+        <w:instrText xml:space="preserve"> SEQ Figure \* ARABIC </w:instrText>
+      </w:r>
+      <w:r>
+        <w:fldChar w:fldCharType="separate"/>
+      </w:r>
+      <w:r>
+        <w:rPr>
+          <w:noProof/>
+        </w:rPr>
+        <w:t>3</w:t>
+      </w:r>
+      <w:r>
+        <w:rPr>
+          <w:noProof/>
+        </w:rPr>
+        <w:fldChar w:fldCharType="end"/>
+      </w:r>
       <w:r>
         <w:t xml:space="preserve"> Register Panel &amp; SubPanels</w:t>
       </w:r>

</xml_diff>

<commit_message>
Basic Pipeline & Document Update
1. Added support for a basic pipeline without consideration of hazzards
and branches.
2. Updated relevant document.
</commit_message>
<xml_diff>
--- a/Design Note.docx
+++ b/Design Note.docx
@@ -80,6 +80,521 @@
         </w:rPr>
         <w:t>ormat: h</w:t>
       </w:r>
+      <w:r>
+        <w:rPr>
+          <w:rFonts w:ascii="Times New Roman" w:hAnsi="Times New Roman" w:cs="Times New Roman"/>
+          <w:sz w:val="24"/>
+        </w:rPr>
+        <w:t>exadecimal, octal and binary.</w:t>
+      </w:r>
+    </w:p>
+    <w:p>
+      <w:pPr>
+        <w:spacing w:line="480" w:lineRule="auto"/>
+        <w:rPr>
+          <w:rFonts w:ascii="Times New Roman" w:hAnsi="Times New Roman" w:cs="Times New Roman"/>
+          <w:sz w:val="24"/>
+        </w:rPr>
+      </w:pPr>
+    </w:p>
+    <w:p>
+      <w:pPr>
+        <w:spacing w:line="480" w:lineRule="auto"/>
+        <w:rPr>
+          <w:rFonts w:ascii="Times New Roman" w:hAnsi="Times New Roman" w:cs="Times New Roman"/>
+          <w:sz w:val="24"/>
+        </w:rPr>
+      </w:pPr>
+      <w:r>
+        <w:rPr>
+          <w:rFonts w:ascii="Times New Roman" w:hAnsi="Times New Roman" w:cs="Times New Roman"/>
+          <w:sz w:val="24"/>
+        </w:rPr>
+        <w:t>This computer should always have one and only one boot program, which can be loaded either by the "Default IPL" button, or by loading a program file that contains the boot program.</w:t>
+      </w:r>
+    </w:p>
+    <w:p>
+      <w:pPr>
+        <w:spacing w:line="480" w:lineRule="auto"/>
+        <w:rPr>
+          <w:rFonts w:ascii="Times New Roman" w:hAnsi="Times New Roman" w:cs="Times New Roman"/>
+          <w:sz w:val="24"/>
+        </w:rPr>
+      </w:pPr>
+    </w:p>
+    <w:p>
+      <w:pPr>
+        <w:spacing w:line="480" w:lineRule="auto"/>
+        <w:rPr>
+          <w:rFonts w:ascii="Times New Roman" w:hAnsi="Times New Roman" w:cs="Times New Roman"/>
+          <w:sz w:val="24"/>
+        </w:rPr>
+      </w:pPr>
+      <w:r>
+        <w:rPr>
+          <w:rFonts w:ascii="Times New Roman" w:hAnsi="Times New Roman" w:cs="Times New Roman"/>
+          <w:sz w:val="24"/>
+        </w:rPr>
+        <w:t>How cache behaves as the system runs is recorded in "trace.txt".</w:t>
+      </w:r>
+    </w:p>
+    <w:p>
+      <w:pPr>
+        <w:pStyle w:val="1"/>
+        <w:rPr>
+          <w:rFonts w:ascii="Times New Roman" w:hAnsi="Times New Roman" w:cs="Times New Roman"/>
+          <w:sz w:val="24"/>
+        </w:rPr>
+      </w:pPr>
+      <w:r>
+        <w:rPr>
+          <w:rFonts w:ascii="Times New Roman" w:hAnsi="Times New Roman" w:cs="Times New Roman" w:hint="eastAsia"/>
+          <w:sz w:val="24"/>
+        </w:rPr>
+        <w:t>Running Programs</w:t>
+      </w:r>
+    </w:p>
+    <w:p>
+      <w:pPr>
+        <w:spacing w:line="480" w:lineRule="auto"/>
+        <w:rPr>
+          <w:rFonts w:ascii="Times New Roman" w:hAnsi="Times New Roman" w:cs="Times New Roman"/>
+          <w:sz w:val="24"/>
+        </w:rPr>
+      </w:pPr>
+      <w:r>
+        <w:rPr>
+          <w:rFonts w:ascii="Times New Roman" w:hAnsi="Times New Roman" w:cs="Times New Roman"/>
+          <w:sz w:val="24"/>
+        </w:rPr>
+        <w:t>All the files are located in the "programs" directory.</w:t>
+      </w:r>
+    </w:p>
+    <w:p>
+      <w:pPr>
+        <w:spacing w:line="480" w:lineRule="auto"/>
+        <w:rPr>
+          <w:rFonts w:ascii="Times New Roman" w:hAnsi="Times New Roman" w:cs="Times New Roman"/>
+          <w:sz w:val="24"/>
+        </w:rPr>
+      </w:pPr>
+    </w:p>
+    <w:p>
+      <w:pPr>
+        <w:spacing w:line="480" w:lineRule="auto"/>
+        <w:rPr>
+          <w:rFonts w:ascii="Times New Roman" w:hAnsi="Times New Roman" w:cs="Times New Roman"/>
+          <w:sz w:val="24"/>
+        </w:rPr>
+      </w:pPr>
+      <w:r>
+        <w:rPr>
+          <w:rFonts w:ascii="Times New Roman" w:hAnsi="Times New Roman" w:cs="Times New Roman"/>
+          <w:sz w:val="24"/>
+        </w:rPr>
+        <w:t xml:space="preserve">If different boot programs are needed, you have to restart the whole simulator in order </w:t>
+      </w:r>
+      <w:r>
+        <w:rPr>
+          <w:rFonts w:ascii="Times New Roman" w:hAnsi="Times New Roman" w:cs="Times New Roman"/>
+          <w:sz w:val="24"/>
+        </w:rPr>
+        <w:lastRenderedPageBreak/>
+        <w:t>to load a different boot program. (Because currently there is no mechanism for clearing boot program that has been loaded before.)</w:t>
+      </w:r>
+    </w:p>
+    <w:p>
+      <w:pPr>
+        <w:spacing w:line="480" w:lineRule="auto"/>
+        <w:rPr>
+          <w:rFonts w:ascii="Times New Roman" w:hAnsi="Times New Roman" w:cs="Times New Roman"/>
+          <w:sz w:val="24"/>
+        </w:rPr>
+      </w:pPr>
+    </w:p>
+    <w:p>
+      <w:pPr>
+        <w:spacing w:line="480" w:lineRule="auto"/>
+        <w:rPr>
+          <w:rFonts w:ascii="Times New Roman" w:hAnsi="Times New Roman" w:cs="Times New Roman"/>
+          <w:sz w:val="24"/>
+        </w:rPr>
+      </w:pPr>
+      <w:r>
+        <w:rPr>
+          <w:rFonts w:ascii="Times New Roman" w:hAnsi="Times New Roman" w:cs="Times New Roman"/>
+          <w:sz w:val="24"/>
+        </w:rPr>
+        <w:t>Please note that "Default IPL" and "Load" buttons only change the main memory. As a consequence, the content of registers (such as PC) will not be affected by such operations, which means if you want to jump among multiple programs (meaning not to execute programs sequentially), you have to remember their initial address (which would be provided when loading succeeds) and set the value of PC manually.</w:t>
+      </w:r>
+    </w:p>
+    <w:p>
+      <w:pPr>
+        <w:spacing w:line="480" w:lineRule="auto"/>
+        <w:rPr>
+          <w:rFonts w:ascii="Times New Roman" w:hAnsi="Times New Roman" w:cs="Times New Roman"/>
+          <w:sz w:val="24"/>
+        </w:rPr>
+      </w:pPr>
+    </w:p>
+    <w:p>
+      <w:pPr>
+        <w:spacing w:line="480" w:lineRule="auto"/>
+        <w:rPr>
+          <w:rFonts w:ascii="Times New Roman" w:hAnsi="Times New Roman" w:cs="Times New Roman"/>
+          <w:sz w:val="24"/>
+        </w:rPr>
+      </w:pPr>
+      <w:r>
+        <w:rPr>
+          <w:rFonts w:ascii="Times New Roman" w:hAnsi="Times New Roman" w:cs="Times New Roman"/>
+          <w:sz w:val="24"/>
+        </w:rPr>
+        <w:t>Once encountered an error (unexpected instruction or accessing wrong memory address), our computer would reboot automatically with boot program automatically executed and PC pointing to the initial address of the first user program.</w:t>
+      </w:r>
+    </w:p>
+    <w:p>
+      <w:pPr>
+        <w:pStyle w:val="2"/>
+        <w:rPr>
+          <w:rFonts w:ascii="Times New Roman" w:hAnsi="Times New Roman" w:cs="Times New Roman"/>
+          <w:sz w:val="24"/>
+        </w:rPr>
+      </w:pPr>
+      <w:r>
+        <w:rPr>
+          <w:rFonts w:ascii="Times New Roman" w:hAnsi="Times New Roman" w:cs="Times New Roman"/>
+          <w:sz w:val="24"/>
+        </w:rPr>
+        <w:t>Program 2</w:t>
+      </w:r>
+      <w:r>
+        <w:rPr>
+          <w:rFonts w:ascii="Times New Roman" w:hAnsi="Times New Roman" w:cs="Times New Roman"/>
+          <w:sz w:val="24"/>
+        </w:rPr>
+        <w:t>.txt</w:t>
+      </w:r>
+      <w:r>
+        <w:rPr>
+          <w:rFonts w:ascii="Times New Roman" w:hAnsi="Times New Roman" w:cs="Times New Roman"/>
+          <w:sz w:val="24"/>
+        </w:rPr>
+        <w:t>:</w:t>
+      </w:r>
+    </w:p>
+    <w:p>
+      <w:pPr>
+        <w:spacing w:line="480" w:lineRule="auto"/>
+        <w:rPr>
+          <w:rFonts w:ascii="Times New Roman" w:hAnsi="Times New Roman" w:cs="Times New Roman"/>
+          <w:sz w:val="24"/>
+        </w:rPr>
+      </w:pPr>
+      <w:r>
+        <w:rPr>
+          <w:rFonts w:ascii="Times New Roman" w:hAnsi="Times New Roman" w:cs="Times New Roman"/>
+          <w:sz w:val="24"/>
+        </w:rPr>
+        <w:t xml:space="preserve">1) </w:t>
+      </w:r>
+      <w:r>
+        <w:rPr>
+          <w:rFonts w:ascii="Times New Roman" w:hAnsi="Times New Roman" w:cs="Times New Roman"/>
+          <w:sz w:val="24"/>
+        </w:rPr>
+        <w:t>Click "</w:t>
+      </w:r>
+      <w:r>
+        <w:rPr>
+          <w:rFonts w:ascii="Times New Roman" w:hAnsi="Times New Roman" w:cs="Times New Roman"/>
+          <w:sz w:val="24"/>
+        </w:rPr>
+        <w:t>Load Bin" first to load "</w:t>
+      </w:r>
+      <w:r>
+        <w:rPr>
+          <w:rFonts w:ascii="Times New Roman" w:hAnsi="Times New Roman" w:cs="Times New Roman"/>
+          <w:sz w:val="24"/>
+        </w:rPr>
+        <w:t>Boot Program.txt</w:t>
+      </w:r>
+      <w:r>
+        <w:rPr>
+          <w:rFonts w:ascii="Times New Roman" w:hAnsi="Times New Roman" w:cs="Times New Roman"/>
+          <w:sz w:val="24"/>
+        </w:rPr>
+        <w:t>" as a</w:t>
+      </w:r>
+      <w:r>
+        <w:rPr>
+          <w:rFonts w:ascii="Times New Roman" w:hAnsi="Times New Roman" w:cs="Times New Roman"/>
+          <w:sz w:val="24"/>
+        </w:rPr>
+        <w:t xml:space="preserve"> boot program.</w:t>
+      </w:r>
+    </w:p>
+    <w:p>
+      <w:pPr>
+        <w:spacing w:line="480" w:lineRule="auto"/>
+        <w:rPr>
+          <w:rFonts w:ascii="Times New Roman" w:hAnsi="Times New Roman" w:cs="Times New Roman"/>
+          <w:sz w:val="24"/>
+        </w:rPr>
+      </w:pPr>
+      <w:r>
+        <w:rPr>
+          <w:rFonts w:ascii="Times New Roman" w:hAnsi="Times New Roman" w:cs="Times New Roman"/>
+          <w:sz w:val="24"/>
+        </w:rPr>
+        <w:t>2) C</w:t>
+      </w:r>
+      <w:r>
+        <w:rPr>
+          <w:rFonts w:ascii="Times New Roman" w:hAnsi="Times New Roman" w:cs="Times New Roman"/>
+          <w:sz w:val="24"/>
+        </w:rPr>
+        <w:t xml:space="preserve">lick </w:t>
+      </w:r>
+      <w:r>
+        <w:rPr>
+          <w:rFonts w:ascii="Times New Roman" w:hAnsi="Times New Roman" w:cs="Times New Roman"/>
+          <w:sz w:val="24"/>
+        </w:rPr>
+        <w:t>"</w:t>
+      </w:r>
+      <w:r>
+        <w:rPr>
+          <w:rFonts w:ascii="Times New Roman" w:hAnsi="Times New Roman" w:cs="Times New Roman"/>
+          <w:sz w:val="24"/>
+        </w:rPr>
+        <w:t xml:space="preserve">Load Bin" </w:t>
+      </w:r>
+      <w:r>
+        <w:rPr>
+          <w:rFonts w:ascii="Times New Roman" w:hAnsi="Times New Roman" w:cs="Times New Roman"/>
+          <w:sz w:val="24"/>
+        </w:rPr>
+        <w:t>again to load</w:t>
+      </w:r>
+      <w:r>
+        <w:rPr>
+          <w:rFonts w:ascii="Times New Roman" w:hAnsi="Times New Roman" w:cs="Times New Roman"/>
+          <w:sz w:val="24"/>
+        </w:rPr>
+        <w:t xml:space="preserve"> </w:t>
+      </w:r>
+      <w:r>
+        <w:rPr>
+          <w:rFonts w:ascii="Times New Roman" w:hAnsi="Times New Roman" w:cs="Times New Roman"/>
+          <w:sz w:val="24"/>
+        </w:rPr>
+        <w:t>"</w:t>
+      </w:r>
+      <w:r>
+        <w:rPr>
+          <w:rFonts w:ascii="Times New Roman" w:hAnsi="Times New Roman" w:cs="Times New Roman"/>
+          <w:sz w:val="24"/>
+        </w:rPr>
+        <w:t>Program 2.txt</w:t>
+      </w:r>
+      <w:r>
+        <w:rPr>
+          <w:rFonts w:ascii="Times New Roman" w:hAnsi="Times New Roman" w:cs="Times New Roman"/>
+          <w:sz w:val="24"/>
+        </w:rPr>
+        <w:t>"</w:t>
+      </w:r>
+      <w:r>
+        <w:rPr>
+          <w:rFonts w:ascii="Times New Roman" w:hAnsi="Times New Roman" w:cs="Times New Roman"/>
+          <w:sz w:val="24"/>
+        </w:rPr>
+        <w:t>.</w:t>
+      </w:r>
+    </w:p>
+    <w:p>
+      <w:pPr>
+        <w:spacing w:line="480" w:lineRule="auto"/>
+        <w:rPr>
+          <w:rFonts w:ascii="Times New Roman" w:hAnsi="Times New Roman" w:cs="Times New Roman"/>
+          <w:sz w:val="24"/>
+        </w:rPr>
+      </w:pPr>
+      <w:r>
+        <w:rPr>
+          <w:rFonts w:ascii="Times New Roman" w:hAnsi="Times New Roman" w:cs="Times New Roman"/>
+          <w:sz w:val="24"/>
+        </w:rPr>
+        <w:t>3) C</w:t>
+      </w:r>
+      <w:r>
+        <w:rPr>
+          <w:rFonts w:ascii="Times New Roman" w:hAnsi="Times New Roman" w:cs="Times New Roman"/>
+          <w:sz w:val="24"/>
+        </w:rPr>
+        <w:t>lick "Card Reader" button to read an external text file, "test sample.txt", into the card reader.</w:t>
+      </w:r>
+    </w:p>
+    <w:p>
+      <w:pPr>
+        <w:spacing w:line="480" w:lineRule="auto"/>
+        <w:rPr>
+          <w:rFonts w:ascii="Times New Roman" w:hAnsi="Times New Roman" w:cs="Times New Roman"/>
+          <w:sz w:val="24"/>
+        </w:rPr>
+      </w:pPr>
+      <w:r>
+        <w:rPr>
+          <w:rFonts w:ascii="Times New Roman" w:hAnsi="Times New Roman" w:cs="Times New Roman"/>
+          <w:sz w:val="24"/>
+        </w:rPr>
+        <w:t xml:space="preserve">4) </w:t>
+      </w:r>
+      <w:r>
+        <w:rPr>
+          <w:rFonts w:ascii="Times New Roman" w:hAnsi="Times New Roman" w:cs="Times New Roman"/>
+          <w:sz w:val="24"/>
+        </w:rPr>
+        <w:t xml:space="preserve">Click "Run" to run boot program first. The computer will halt after </w:t>
+      </w:r>
+      <w:r>
+        <w:rPr>
+          <w:rFonts w:ascii="Times New Roman" w:hAnsi="Times New Roman" w:cs="Times New Roman"/>
+          <w:sz w:val="24"/>
+        </w:rPr>
+        <w:t xml:space="preserve">the </w:t>
+      </w:r>
+      <w:r>
+        <w:rPr>
+          <w:rFonts w:ascii="Times New Roman" w:hAnsi="Times New Roman" w:cs="Times New Roman"/>
+          <w:sz w:val="24"/>
+        </w:rPr>
+        <w:t>boot program is done.</w:t>
+      </w:r>
+    </w:p>
+    <w:p>
+      <w:pPr>
+        <w:spacing w:line="480" w:lineRule="auto"/>
+        <w:rPr>
+          <w:rFonts w:ascii="Times New Roman" w:hAnsi="Times New Roman" w:cs="Times New Roman"/>
+          <w:sz w:val="24"/>
+        </w:rPr>
+      </w:pPr>
+      <w:r>
+        <w:rPr>
+          <w:rFonts w:ascii="Times New Roman" w:hAnsi="Times New Roman" w:cs="Times New Roman"/>
+          <w:sz w:val="24"/>
+        </w:rPr>
+        <w:t xml:space="preserve">5) </w:t>
+      </w:r>
+      <w:r>
+        <w:rPr>
+          <w:rFonts w:ascii="Times New Roman" w:hAnsi="Times New Roman" w:cs="Times New Roman"/>
+          <w:sz w:val="24"/>
+        </w:rPr>
+        <w:t xml:space="preserve">Click </w:t>
+      </w:r>
+      <w:r>
+        <w:rPr>
+          <w:rFonts w:ascii="Times New Roman" w:hAnsi="Times New Roman" w:cs="Times New Roman"/>
+          <w:sz w:val="24"/>
+        </w:rPr>
+        <w:t>"Run" again to execute P</w:t>
+      </w:r>
+      <w:r>
+        <w:rPr>
+          <w:rFonts w:ascii="Times New Roman" w:hAnsi="Times New Roman" w:cs="Times New Roman"/>
+          <w:sz w:val="24"/>
+        </w:rPr>
+        <w:t>rogram 2. It reads the file into memory, print</w:t>
+      </w:r>
+      <w:r>
+        <w:rPr>
+          <w:rFonts w:ascii="Times New Roman" w:hAnsi="Times New Roman" w:cs="Times New Roman"/>
+          <w:sz w:val="24"/>
+        </w:rPr>
+        <w:t>s</w:t>
+      </w:r>
+      <w:r>
+        <w:rPr>
+          <w:rFonts w:ascii="Times New Roman" w:hAnsi="Times New Roman" w:cs="Times New Roman"/>
+          <w:sz w:val="24"/>
+        </w:rPr>
+        <w:t xml:space="preserve"> out the contents of the text file, and then asks the user for a word. Finally, it searches the </w:t>
+      </w:r>
+      <w:r>
+        <w:rPr>
+          <w:rFonts w:ascii="Times New Roman" w:hAnsi="Times New Roman" w:cs="Times New Roman"/>
+          <w:sz w:val="24"/>
+        </w:rPr>
+        <w:lastRenderedPageBreak/>
+        <w:t>paragraph to see if it contains the word. If so, it prints out the word, the sentence number, and the word number in the sentence.</w:t>
+      </w:r>
+    </w:p>
+    <w:p>
+      <w:pPr>
+        <w:pStyle w:val="2"/>
+        <w:rPr>
+          <w:rFonts w:ascii="Times New Roman" w:hAnsi="Times New Roman" w:cs="Times New Roman"/>
+          <w:sz w:val="24"/>
+        </w:rPr>
+      </w:pPr>
+      <w:r>
+        <w:rPr>
+          <w:rFonts w:ascii="Times New Roman" w:hAnsi="Times New Roman" w:cs="Times New Roman"/>
+          <w:sz w:val="24"/>
+        </w:rPr>
+        <w:t>program_1.txt</w:t>
+      </w:r>
+    </w:p>
+    <w:p>
+      <w:pPr>
+        <w:spacing w:line="480" w:lineRule="auto"/>
+        <w:rPr>
+          <w:rFonts w:ascii="Times New Roman" w:hAnsi="Times New Roman" w:cs="Times New Roman"/>
+          <w:sz w:val="24"/>
+        </w:rPr>
+      </w:pPr>
+      <w:r>
+        <w:rPr>
+          <w:rFonts w:ascii="Times New Roman" w:hAnsi="Times New Roman" w:cs="Times New Roman"/>
+          <w:sz w:val="24"/>
+        </w:rPr>
+        <w:t xml:space="preserve">1) Click "Default IPL" before doing anything to load built-in boot program.  </w:t>
+      </w:r>
+    </w:p>
+    <w:p>
+      <w:pPr>
+        <w:spacing w:line="480" w:lineRule="auto"/>
+        <w:rPr>
+          <w:rFonts w:ascii="Times New Roman" w:hAnsi="Times New Roman" w:cs="Times New Roman"/>
+          <w:sz w:val="24"/>
+        </w:rPr>
+      </w:pPr>
+      <w:r>
+        <w:rPr>
+          <w:rFonts w:ascii="Times New Roman" w:hAnsi="Times New Roman" w:cs="Times New Roman"/>
+          <w:sz w:val="24"/>
+        </w:rPr>
+        <w:t xml:space="preserve">2) Click "Load Bin" to load "program_1.txt".   </w:t>
+      </w:r>
+    </w:p>
+    <w:p>
+      <w:pPr>
+        <w:spacing w:line="480" w:lineRule="auto"/>
+        <w:rPr>
+          <w:rFonts w:ascii="Times New Roman" w:hAnsi="Times New Roman" w:cs="Times New Roman"/>
+          <w:sz w:val="24"/>
+        </w:rPr>
+      </w:pPr>
+      <w:r>
+        <w:rPr>
+          <w:rFonts w:ascii="Times New Roman" w:hAnsi="Times New Roman" w:cs="Times New Roman"/>
+          <w:sz w:val="24"/>
+        </w:rPr>
+        <w:t xml:space="preserve">3) Click "Run" to execute the program. It reads 20 numbers (integers) from the keyboard, prints the numbers to the console printer, requests a number from the user, and searches the 20 numbers read in for the number closest to the number entered by the user. Finally it prints the number entered </w:t>
+      </w:r>
       <w:bookmarkStart w:id="0" w:name="_GoBack"/>
       <w:bookmarkEnd w:id="0"/>
       <w:r>
@@ -87,451 +602,7 @@
           <w:rFonts w:ascii="Times New Roman" w:hAnsi="Times New Roman" w:cs="Times New Roman"/>
           <w:sz w:val="24"/>
         </w:rPr>
-        <w:t>exadecimal, octal and binary.</w:t>
-      </w:r>
-    </w:p>
-    <w:p>
-      <w:pPr>
-        <w:spacing w:line="480" w:lineRule="auto"/>
-        <w:rPr>
-          <w:rFonts w:ascii="Times New Roman" w:hAnsi="Times New Roman" w:cs="Times New Roman"/>
-          <w:sz w:val="24"/>
-        </w:rPr>
-      </w:pPr>
-    </w:p>
-    <w:p>
-      <w:pPr>
-        <w:spacing w:line="480" w:lineRule="auto"/>
-        <w:rPr>
-          <w:rFonts w:ascii="Times New Roman" w:hAnsi="Times New Roman" w:cs="Times New Roman"/>
-          <w:sz w:val="24"/>
-        </w:rPr>
-      </w:pPr>
-      <w:r>
-        <w:rPr>
-          <w:rFonts w:ascii="Times New Roman" w:hAnsi="Times New Roman" w:cs="Times New Roman"/>
-          <w:sz w:val="24"/>
-        </w:rPr>
-        <w:t>This computer should always have one and only one boot program, which can be loaded either by the "Default IPL" button, or by loading a program file that contains the boot program.</w:t>
-      </w:r>
-    </w:p>
-    <w:p>
-      <w:pPr>
-        <w:spacing w:line="480" w:lineRule="auto"/>
-        <w:rPr>
-          <w:rFonts w:ascii="Times New Roman" w:hAnsi="Times New Roman" w:cs="Times New Roman"/>
-          <w:sz w:val="24"/>
-        </w:rPr>
-      </w:pPr>
-    </w:p>
-    <w:p>
-      <w:pPr>
-        <w:spacing w:line="480" w:lineRule="auto"/>
-        <w:rPr>
-          <w:rFonts w:ascii="Times New Roman" w:hAnsi="Times New Roman" w:cs="Times New Roman"/>
-          <w:sz w:val="24"/>
-        </w:rPr>
-      </w:pPr>
-      <w:r>
-        <w:rPr>
-          <w:rFonts w:ascii="Times New Roman" w:hAnsi="Times New Roman" w:cs="Times New Roman"/>
-          <w:sz w:val="24"/>
-        </w:rPr>
-        <w:t>How cache behaves as the system runs is recorded in "trace.txt".</w:t>
-      </w:r>
-    </w:p>
-    <w:p>
-      <w:pPr>
-        <w:pStyle w:val="1"/>
-        <w:rPr>
-          <w:rFonts w:ascii="Times New Roman" w:hAnsi="Times New Roman" w:cs="Times New Roman"/>
-          <w:sz w:val="24"/>
-        </w:rPr>
-      </w:pPr>
-      <w:r>
-        <w:rPr>
-          <w:rFonts w:ascii="Times New Roman" w:hAnsi="Times New Roman" w:cs="Times New Roman" w:hint="eastAsia"/>
-          <w:sz w:val="24"/>
-        </w:rPr>
-        <w:t>Running Programs</w:t>
-      </w:r>
-    </w:p>
-    <w:p>
-      <w:pPr>
-        <w:spacing w:line="480" w:lineRule="auto"/>
-        <w:rPr>
-          <w:rFonts w:ascii="Times New Roman" w:hAnsi="Times New Roman" w:cs="Times New Roman"/>
-          <w:sz w:val="24"/>
-        </w:rPr>
-      </w:pPr>
-      <w:r>
-        <w:rPr>
-          <w:rFonts w:ascii="Times New Roman" w:hAnsi="Times New Roman" w:cs="Times New Roman"/>
-          <w:sz w:val="24"/>
-        </w:rPr>
-        <w:t>All the files are located in the "programs" directory.</w:t>
-      </w:r>
-    </w:p>
-    <w:p>
-      <w:pPr>
-        <w:spacing w:line="480" w:lineRule="auto"/>
-        <w:rPr>
-          <w:rFonts w:ascii="Times New Roman" w:hAnsi="Times New Roman" w:cs="Times New Roman"/>
-          <w:sz w:val="24"/>
-        </w:rPr>
-      </w:pPr>
-    </w:p>
-    <w:p>
-      <w:pPr>
-        <w:spacing w:line="480" w:lineRule="auto"/>
-        <w:rPr>
-          <w:rFonts w:ascii="Times New Roman" w:hAnsi="Times New Roman" w:cs="Times New Roman"/>
-          <w:sz w:val="24"/>
-        </w:rPr>
-      </w:pPr>
-      <w:r>
-        <w:rPr>
-          <w:rFonts w:ascii="Times New Roman" w:hAnsi="Times New Roman" w:cs="Times New Roman"/>
-          <w:sz w:val="24"/>
-        </w:rPr>
-        <w:t xml:space="preserve">If different boot programs are needed, you have to restart the whole simulator in order </w:t>
-      </w:r>
-      <w:r>
-        <w:rPr>
-          <w:rFonts w:ascii="Times New Roman" w:hAnsi="Times New Roman" w:cs="Times New Roman"/>
-          <w:sz w:val="24"/>
-        </w:rPr>
-        <w:lastRenderedPageBreak/>
-        <w:t>to load a different boot program. (Because currently there is no mechanism for clearing boot program that has been loaded before.)</w:t>
-      </w:r>
-    </w:p>
-    <w:p>
-      <w:pPr>
-        <w:spacing w:line="480" w:lineRule="auto"/>
-        <w:rPr>
-          <w:rFonts w:ascii="Times New Roman" w:hAnsi="Times New Roman" w:cs="Times New Roman"/>
-          <w:sz w:val="24"/>
-        </w:rPr>
-      </w:pPr>
-    </w:p>
-    <w:p>
-      <w:pPr>
-        <w:spacing w:line="480" w:lineRule="auto"/>
-        <w:rPr>
-          <w:rFonts w:ascii="Times New Roman" w:hAnsi="Times New Roman" w:cs="Times New Roman"/>
-          <w:sz w:val="24"/>
-        </w:rPr>
-      </w:pPr>
-      <w:r>
-        <w:rPr>
-          <w:rFonts w:ascii="Times New Roman" w:hAnsi="Times New Roman" w:cs="Times New Roman"/>
-          <w:sz w:val="24"/>
-        </w:rPr>
-        <w:t>Please note that "Default IPL" and "Load" buttons only change the main memory. As a consequence, the content of registers (such as PC) will not be affected by such operations, which means if you want to jump among multiple programs (meaning not to execute programs sequentially), you have to remember their initial address (which would be provided when loading succeeds) and set the value of PC manually.</w:t>
-      </w:r>
-    </w:p>
-    <w:p>
-      <w:pPr>
-        <w:spacing w:line="480" w:lineRule="auto"/>
-        <w:rPr>
-          <w:rFonts w:ascii="Times New Roman" w:hAnsi="Times New Roman" w:cs="Times New Roman"/>
-          <w:sz w:val="24"/>
-        </w:rPr>
-      </w:pPr>
-    </w:p>
-    <w:p>
-      <w:pPr>
-        <w:spacing w:line="480" w:lineRule="auto"/>
-        <w:rPr>
-          <w:rFonts w:ascii="Times New Roman" w:hAnsi="Times New Roman" w:cs="Times New Roman"/>
-          <w:sz w:val="24"/>
-        </w:rPr>
-      </w:pPr>
-      <w:r>
-        <w:rPr>
-          <w:rFonts w:ascii="Times New Roman" w:hAnsi="Times New Roman" w:cs="Times New Roman"/>
-          <w:sz w:val="24"/>
-        </w:rPr>
-        <w:t>Once encountered an error (unexpected instruction or accessing wrong memory address), our computer would reboot automatically with boot program automatically executed and PC pointing to the initial address of the first user program.</w:t>
-      </w:r>
-    </w:p>
-    <w:p>
-      <w:pPr>
-        <w:pStyle w:val="2"/>
-        <w:rPr>
-          <w:rFonts w:ascii="Times New Roman" w:hAnsi="Times New Roman" w:cs="Times New Roman"/>
-          <w:sz w:val="24"/>
-        </w:rPr>
-      </w:pPr>
-      <w:r>
-        <w:rPr>
-          <w:rFonts w:ascii="Times New Roman" w:hAnsi="Times New Roman" w:cs="Times New Roman"/>
-          <w:sz w:val="24"/>
-        </w:rPr>
-        <w:t>Program 2</w:t>
-      </w:r>
-      <w:r>
-        <w:rPr>
-          <w:rFonts w:ascii="Times New Roman" w:hAnsi="Times New Roman" w:cs="Times New Roman"/>
-          <w:sz w:val="24"/>
-        </w:rPr>
-        <w:t>.txt</w:t>
-      </w:r>
-      <w:r>
-        <w:rPr>
-          <w:rFonts w:ascii="Times New Roman" w:hAnsi="Times New Roman" w:cs="Times New Roman"/>
-          <w:sz w:val="24"/>
-        </w:rPr>
-        <w:t>:</w:t>
-      </w:r>
-    </w:p>
-    <w:p>
-      <w:pPr>
-        <w:spacing w:line="480" w:lineRule="auto"/>
-        <w:rPr>
-          <w:rFonts w:ascii="Times New Roman" w:hAnsi="Times New Roman" w:cs="Times New Roman"/>
-          <w:sz w:val="24"/>
-        </w:rPr>
-      </w:pPr>
-      <w:r>
-        <w:rPr>
-          <w:rFonts w:ascii="Times New Roman" w:hAnsi="Times New Roman" w:cs="Times New Roman"/>
-          <w:sz w:val="24"/>
-        </w:rPr>
-        <w:t xml:space="preserve">1) </w:t>
-      </w:r>
-      <w:r>
-        <w:rPr>
-          <w:rFonts w:ascii="Times New Roman" w:hAnsi="Times New Roman" w:cs="Times New Roman"/>
-          <w:sz w:val="24"/>
-        </w:rPr>
-        <w:t>Click "</w:t>
-      </w:r>
-      <w:r>
-        <w:rPr>
-          <w:rFonts w:ascii="Times New Roman" w:hAnsi="Times New Roman" w:cs="Times New Roman"/>
-          <w:sz w:val="24"/>
-        </w:rPr>
-        <w:t>Load Bin" first to load "</w:t>
-      </w:r>
-      <w:r>
-        <w:rPr>
-          <w:rFonts w:ascii="Times New Roman" w:hAnsi="Times New Roman" w:cs="Times New Roman"/>
-          <w:sz w:val="24"/>
-        </w:rPr>
-        <w:t>Boot Program.txt</w:t>
-      </w:r>
-      <w:r>
-        <w:rPr>
-          <w:rFonts w:ascii="Times New Roman" w:hAnsi="Times New Roman" w:cs="Times New Roman"/>
-          <w:sz w:val="24"/>
-        </w:rPr>
-        <w:t>" as a</w:t>
-      </w:r>
-      <w:r>
-        <w:rPr>
-          <w:rFonts w:ascii="Times New Roman" w:hAnsi="Times New Roman" w:cs="Times New Roman"/>
-          <w:sz w:val="24"/>
-        </w:rPr>
-        <w:t xml:space="preserve"> boot program.</w:t>
-      </w:r>
-    </w:p>
-    <w:p>
-      <w:pPr>
-        <w:spacing w:line="480" w:lineRule="auto"/>
-        <w:rPr>
-          <w:rFonts w:ascii="Times New Roman" w:hAnsi="Times New Roman" w:cs="Times New Roman"/>
-          <w:sz w:val="24"/>
-        </w:rPr>
-      </w:pPr>
-      <w:r>
-        <w:rPr>
-          <w:rFonts w:ascii="Times New Roman" w:hAnsi="Times New Roman" w:cs="Times New Roman"/>
-          <w:sz w:val="24"/>
-        </w:rPr>
-        <w:t>2) C</w:t>
-      </w:r>
-      <w:r>
-        <w:rPr>
-          <w:rFonts w:ascii="Times New Roman" w:hAnsi="Times New Roman" w:cs="Times New Roman"/>
-          <w:sz w:val="24"/>
-        </w:rPr>
-        <w:t xml:space="preserve">lick </w:t>
-      </w:r>
-      <w:r>
-        <w:rPr>
-          <w:rFonts w:ascii="Times New Roman" w:hAnsi="Times New Roman" w:cs="Times New Roman"/>
-          <w:sz w:val="24"/>
-        </w:rPr>
-        <w:t>"</w:t>
-      </w:r>
-      <w:r>
-        <w:rPr>
-          <w:rFonts w:ascii="Times New Roman" w:hAnsi="Times New Roman" w:cs="Times New Roman"/>
-          <w:sz w:val="24"/>
-        </w:rPr>
-        <w:t xml:space="preserve">Load Bin" </w:t>
-      </w:r>
-      <w:r>
-        <w:rPr>
-          <w:rFonts w:ascii="Times New Roman" w:hAnsi="Times New Roman" w:cs="Times New Roman"/>
-          <w:sz w:val="24"/>
-        </w:rPr>
-        <w:t>again to load</w:t>
-      </w:r>
-      <w:r>
-        <w:rPr>
-          <w:rFonts w:ascii="Times New Roman" w:hAnsi="Times New Roman" w:cs="Times New Roman"/>
-          <w:sz w:val="24"/>
-        </w:rPr>
-        <w:t xml:space="preserve"> </w:t>
-      </w:r>
-      <w:r>
-        <w:rPr>
-          <w:rFonts w:ascii="Times New Roman" w:hAnsi="Times New Roman" w:cs="Times New Roman"/>
-          <w:sz w:val="24"/>
-        </w:rPr>
-        <w:t>"</w:t>
-      </w:r>
-      <w:r>
-        <w:rPr>
-          <w:rFonts w:ascii="Times New Roman" w:hAnsi="Times New Roman" w:cs="Times New Roman"/>
-          <w:sz w:val="24"/>
-        </w:rPr>
-        <w:t>Program 2.txt</w:t>
-      </w:r>
-      <w:r>
-        <w:rPr>
-          <w:rFonts w:ascii="Times New Roman" w:hAnsi="Times New Roman" w:cs="Times New Roman"/>
-          <w:sz w:val="24"/>
-        </w:rPr>
-        <w:t>"</w:t>
-      </w:r>
-      <w:r>
-        <w:rPr>
-          <w:rFonts w:ascii="Times New Roman" w:hAnsi="Times New Roman" w:cs="Times New Roman"/>
-          <w:sz w:val="24"/>
-        </w:rPr>
-        <w:t>.</w:t>
-      </w:r>
-    </w:p>
-    <w:p>
-      <w:pPr>
-        <w:spacing w:line="480" w:lineRule="auto"/>
-        <w:rPr>
-          <w:rFonts w:ascii="Times New Roman" w:hAnsi="Times New Roman" w:cs="Times New Roman"/>
-          <w:sz w:val="24"/>
-        </w:rPr>
-      </w:pPr>
-      <w:r>
-        <w:rPr>
-          <w:rFonts w:ascii="Times New Roman" w:hAnsi="Times New Roman" w:cs="Times New Roman"/>
-          <w:sz w:val="24"/>
-        </w:rPr>
-        <w:t>3) C</w:t>
-      </w:r>
-      <w:r>
-        <w:rPr>
-          <w:rFonts w:ascii="Times New Roman" w:hAnsi="Times New Roman" w:cs="Times New Roman"/>
-          <w:sz w:val="24"/>
-        </w:rPr>
-        <w:t>lick "Card Reader" button to read an external text file, "test sample.txt", into the card reader.</w:t>
-      </w:r>
-    </w:p>
-    <w:p>
-      <w:pPr>
-        <w:spacing w:line="480" w:lineRule="auto"/>
-        <w:rPr>
-          <w:rFonts w:ascii="Times New Roman" w:hAnsi="Times New Roman" w:cs="Times New Roman"/>
-          <w:sz w:val="24"/>
-        </w:rPr>
-      </w:pPr>
-      <w:r>
-        <w:rPr>
-          <w:rFonts w:ascii="Times New Roman" w:hAnsi="Times New Roman" w:cs="Times New Roman"/>
-          <w:sz w:val="24"/>
-        </w:rPr>
-        <w:t xml:space="preserve">4) </w:t>
-      </w:r>
-      <w:r>
-        <w:rPr>
-          <w:rFonts w:ascii="Times New Roman" w:hAnsi="Times New Roman" w:cs="Times New Roman"/>
-          <w:sz w:val="24"/>
-        </w:rPr>
-        <w:t xml:space="preserve">Click "Run" to run boot program first. The computer will halt after </w:t>
-      </w:r>
-      <w:r>
-        <w:rPr>
-          <w:rFonts w:ascii="Times New Roman" w:hAnsi="Times New Roman" w:cs="Times New Roman"/>
-          <w:sz w:val="24"/>
-        </w:rPr>
-        <w:t xml:space="preserve">the </w:t>
-      </w:r>
-      <w:r>
-        <w:rPr>
-          <w:rFonts w:ascii="Times New Roman" w:hAnsi="Times New Roman" w:cs="Times New Roman"/>
-          <w:sz w:val="24"/>
-        </w:rPr>
-        <w:t>boot program is done.</w:t>
-      </w:r>
-    </w:p>
-    <w:p>
-      <w:pPr>
-        <w:spacing w:line="480" w:lineRule="auto"/>
-        <w:rPr>
-          <w:rFonts w:ascii="Times New Roman" w:hAnsi="Times New Roman" w:cs="Times New Roman"/>
-          <w:sz w:val="24"/>
-        </w:rPr>
-      </w:pPr>
-      <w:r>
-        <w:rPr>
-          <w:rFonts w:ascii="Times New Roman" w:hAnsi="Times New Roman" w:cs="Times New Roman"/>
-          <w:sz w:val="24"/>
-        </w:rPr>
-        <w:t xml:space="preserve">5) </w:t>
-      </w:r>
-      <w:r>
-        <w:rPr>
-          <w:rFonts w:ascii="Times New Roman" w:hAnsi="Times New Roman" w:cs="Times New Roman"/>
-          <w:sz w:val="24"/>
-        </w:rPr>
-        <w:t xml:space="preserve">Click </w:t>
-      </w:r>
-      <w:r>
-        <w:rPr>
-          <w:rFonts w:ascii="Times New Roman" w:hAnsi="Times New Roman" w:cs="Times New Roman"/>
-          <w:sz w:val="24"/>
-        </w:rPr>
-        <w:t>"Run" again to execute P</w:t>
-      </w:r>
-      <w:r>
-        <w:rPr>
-          <w:rFonts w:ascii="Times New Roman" w:hAnsi="Times New Roman" w:cs="Times New Roman"/>
-          <w:sz w:val="24"/>
-        </w:rPr>
-        <w:t>rogram 2. It reads the file into memory, print</w:t>
-      </w:r>
-      <w:r>
-        <w:rPr>
-          <w:rFonts w:ascii="Times New Roman" w:hAnsi="Times New Roman" w:cs="Times New Roman"/>
-          <w:sz w:val="24"/>
-        </w:rPr>
-        <w:t>s</w:t>
-      </w:r>
-      <w:r>
-        <w:rPr>
-          <w:rFonts w:ascii="Times New Roman" w:hAnsi="Times New Roman" w:cs="Times New Roman"/>
-          <w:sz w:val="24"/>
-        </w:rPr>
-        <w:t xml:space="preserve"> out the contents of the text file, and then asks the user for a word. Finally, it searches the </w:t>
-      </w:r>
-      <w:r>
-        <w:rPr>
-          <w:rFonts w:ascii="Times New Roman" w:hAnsi="Times New Roman" w:cs="Times New Roman"/>
-          <w:sz w:val="24"/>
-        </w:rPr>
-        <w:lastRenderedPageBreak/>
-        <w:t>paragraph to see if it contains the word. If so, it prints out the word, the sentence number, and the word number in the sentence.</w:t>
+        <w:t>by the user and the number closest to that number.</w:t>
       </w:r>
     </w:p>
     <w:p>
@@ -987,10 +1058,10 @@
             <v:path o:extrusionok="f" gradientshapeok="t" o:connecttype="rect"/>
             <o:lock v:ext="edit" aspectratio="t"/>
           </v:shapetype>
-          <v:shape id="_x0000_i1025" type="#_x0000_t75" style="width:415.15pt;height:205.7pt" o:ole="">
+          <v:shape id="_x0000_i1025" type="#_x0000_t75" style="width:414.75pt;height:205.5pt" o:ole="">
             <v:imagedata r:id="rId7" o:title=""/>
           </v:shape>
-          <o:OLEObject Type="Embed" ProgID="Visio.Drawing.15" ShapeID="_x0000_i1025" DrawAspect="Content" ObjectID="_1541436995" r:id="rId8"/>
+          <o:OLEObject Type="Embed" ProgID="Visio.Drawing.15" ShapeID="_x0000_i1025" DrawAspect="Content" ObjectID="_1542023391" r:id="rId8"/>
         </w:object>
       </w:r>
     </w:p>
@@ -1006,14 +1077,27 @@
       <w:r>
         <w:t xml:space="preserve">Figure </w:t>
       </w:r>
-      <w:fldSimple w:instr=" SEQ Figure \* ARABIC ">
-        <w:r>
-          <w:rPr>
-            <w:noProof/>
-          </w:rPr>
-          <w:t>1</w:t>
-        </w:r>
-      </w:fldSimple>
+      <w:r>
+        <w:fldChar w:fldCharType="begin"/>
+      </w:r>
+      <w:r>
+        <w:instrText xml:space="preserve"> SEQ Figure \* ARABIC </w:instrText>
+      </w:r>
+      <w:r>
+        <w:fldChar w:fldCharType="separate"/>
+      </w:r>
+      <w:r>
+        <w:rPr>
+          <w:noProof/>
+        </w:rPr>
+        <w:t>1</w:t>
+      </w:r>
+      <w:r>
+        <w:rPr>
+          <w:noProof/>
+        </w:rPr>
+        <w:fldChar w:fldCharType="end"/>
+      </w:r>
       <w:r>
         <w:t xml:space="preserve"> System Hierarchy</w:t>
       </w:r>
@@ -1341,10 +1425,10 @@
       </w:pPr>
       <w:r>
         <w:object w:dxaOrig="19081" w:dyaOrig="5641">
-          <v:shape id="_x0000_i1026" type="#_x0000_t75" style="width:415.15pt;height:123.45pt" o:ole="">
+          <v:shape id="_x0000_i1026" type="#_x0000_t75" style="width:414.75pt;height:123.75pt" o:ole="">
             <v:imagedata r:id="rId9" o:title=""/>
           </v:shape>
-          <o:OLEObject Type="Embed" ProgID="Visio.Drawing.15" ShapeID="_x0000_i1026" DrawAspect="Content" ObjectID="_1541436996" r:id="rId10"/>
+          <o:OLEObject Type="Embed" ProgID="Visio.Drawing.15" ShapeID="_x0000_i1026" DrawAspect="Content" ObjectID="_1542023392" r:id="rId10"/>
         </w:object>
       </w:r>
     </w:p>
@@ -1360,14 +1444,27 @@
       <w:r>
         <w:t xml:space="preserve">Figure </w:t>
       </w:r>
-      <w:fldSimple w:instr=" SEQ Figure \* ARABIC ">
-        <w:r>
-          <w:rPr>
-            <w:noProof/>
-          </w:rPr>
-          <w:t>2</w:t>
-        </w:r>
-      </w:fldSimple>
+      <w:r>
+        <w:fldChar w:fldCharType="begin"/>
+      </w:r>
+      <w:r>
+        <w:instrText xml:space="preserve"> SEQ Figure \* ARABIC </w:instrText>
+      </w:r>
+      <w:r>
+        <w:fldChar w:fldCharType="separate"/>
+      </w:r>
+      <w:r>
+        <w:rPr>
+          <w:noProof/>
+        </w:rPr>
+        <w:t>2</w:t>
+      </w:r>
+      <w:r>
+        <w:rPr>
+          <w:noProof/>
+        </w:rPr>
+        <w:fldChar w:fldCharType="end"/>
+      </w:r>
       <w:r>
         <w:t xml:space="preserve"> Frame</w:t>
       </w:r>
@@ -1457,10 +1554,10 @@
       </w:pPr>
       <w:r>
         <w:object w:dxaOrig="17026" w:dyaOrig="10426">
-          <v:shape id="_x0000_i1027" type="#_x0000_t75" style="width:414.25pt;height:254.35pt" o:ole="">
+          <v:shape id="_x0000_i1027" type="#_x0000_t75" style="width:414.75pt;height:254.25pt" o:ole="">
             <v:imagedata r:id="rId11" o:title=""/>
           </v:shape>
-          <o:OLEObject Type="Embed" ProgID="Visio.Drawing.15" ShapeID="_x0000_i1027" DrawAspect="Content" ObjectID="_1541436997" r:id="rId12"/>
+          <o:OLEObject Type="Embed" ProgID="Visio.Drawing.15" ShapeID="_x0000_i1027" DrawAspect="Content" ObjectID="_1542023393" r:id="rId12"/>
         </w:object>
       </w:r>
     </w:p>
@@ -1476,14 +1573,27 @@
       <w:r>
         <w:t xml:space="preserve">Figure </w:t>
       </w:r>
-      <w:fldSimple w:instr=" SEQ Figure \* ARABIC ">
-        <w:r>
-          <w:rPr>
-            <w:noProof/>
-          </w:rPr>
-          <w:t>3</w:t>
-        </w:r>
-      </w:fldSimple>
+      <w:r>
+        <w:fldChar w:fldCharType="begin"/>
+      </w:r>
+      <w:r>
+        <w:instrText xml:space="preserve"> SEQ Figure \* ARABIC </w:instrText>
+      </w:r>
+      <w:r>
+        <w:fldChar w:fldCharType="separate"/>
+      </w:r>
+      <w:r>
+        <w:rPr>
+          <w:noProof/>
+        </w:rPr>
+        <w:t>3</w:t>
+      </w:r>
+      <w:r>
+        <w:rPr>
+          <w:noProof/>
+        </w:rPr>
+        <w:fldChar w:fldCharType="end"/>
+      </w:r>
       <w:r>
         <w:t xml:space="preserve"> Register Panel &amp; SubPanels</w:t>
       </w:r>

</xml_diff>

<commit_message>
New Program 1 & Documentation Update
1. Got a new program 1 from unicornyzh. Now it uses the same boot
program as program 2 does.
2. Updated documentation.
</commit_message>
<xml_diff>
--- a/Design Note.docx
+++ b/Design Note.docx
@@ -1,6 +1,6 @@
 
 <file path=word/document.xml><?xml version="1.0" encoding="utf-8"?>
-<w:document xmlns:wpc="http://schemas.microsoft.com/office/word/2010/wordprocessingCanvas" xmlns:mc="http://schemas.openxmlformats.org/markup-compatibility/2006" xmlns:o="urn:schemas-microsoft-com:office:office" xmlns:r="http://schemas.openxmlformats.org/officeDocument/2006/relationships" xmlns:m="http://schemas.openxmlformats.org/officeDocument/2006/math" xmlns:v="urn:schemas-microsoft-com:vml" xmlns:wp14="http://schemas.microsoft.com/office/word/2010/wordprocessingDrawing" xmlns:wp="http://schemas.openxmlformats.org/drawingml/2006/wordprocessingDrawing" xmlns:w10="urn:schemas-microsoft-com:office:word" xmlns:w="http://schemas.openxmlformats.org/wordprocessingml/2006/main" xmlns:w14="http://schemas.microsoft.com/office/word/2010/wordml" xmlns:w15="http://schemas.microsoft.com/office/word/2012/wordml" xmlns:wpg="http://schemas.microsoft.com/office/word/2010/wordprocessingGroup" xmlns:wpi="http://schemas.microsoft.com/office/word/2010/wordprocessingInk" xmlns:wne="http://schemas.microsoft.com/office/word/2006/wordml" xmlns:wps="http://schemas.microsoft.com/office/word/2010/wordprocessingShape" mc:Ignorable="w14 w15 wp14">
+<w:document xmlns:wpc="http://schemas.microsoft.com/office/word/2010/wordprocessingCanvas" xmlns:cx="http://schemas.microsoft.com/office/drawing/2014/chartex" xmlns:mc="http://schemas.openxmlformats.org/markup-compatibility/2006" xmlns:o="urn:schemas-microsoft-com:office:office" xmlns:r="http://schemas.openxmlformats.org/officeDocument/2006/relationships" xmlns:m="http://schemas.openxmlformats.org/officeDocument/2006/math" xmlns:v="urn:schemas-microsoft-com:vml" xmlns:wp14="http://schemas.microsoft.com/office/word/2010/wordprocessingDrawing" xmlns:wp="http://schemas.openxmlformats.org/drawingml/2006/wordprocessingDrawing" xmlns:w10="urn:schemas-microsoft-com:office:word" xmlns:w="http://schemas.openxmlformats.org/wordprocessingml/2006/main" xmlns:w14="http://schemas.microsoft.com/office/word/2010/wordml" xmlns:w15="http://schemas.microsoft.com/office/word/2012/wordml" xmlns:w16se="http://schemas.microsoft.com/office/word/2015/wordml/symex" xmlns:wpg="http://schemas.microsoft.com/office/word/2010/wordprocessingGroup" xmlns:wpi="http://schemas.microsoft.com/office/word/2010/wordprocessingInk" xmlns:wne="http://schemas.microsoft.com/office/word/2006/wordml" xmlns:wps="http://schemas.microsoft.com/office/word/2010/wordprocessingShape" mc:Ignorable="w14 w15 w16se wp14">
   <w:body>
     <w:p>
       <w:pPr>
@@ -165,9 +165,27 @@
       <w:r>
         <w:rPr>
           <w:rFonts w:ascii="Times New Roman" w:hAnsi="Times New Roman" w:cs="Times New Roman"/>
-          <w:sz w:val="24"/>
-        </w:rPr>
-        <w:t>All the files are located in the "programs" directory.</w:t>
+          <w:color w:val="FF0000"/>
+          <w:sz w:val="24"/>
+        </w:rPr>
+        <w:t xml:space="preserve">All the files are located in the </w:t>
+      </w:r>
+      <w:r>
+        <w:rPr>
+          <w:rFonts w:ascii="Times New Roman" w:hAnsi="Times New Roman" w:cs="Times New Roman"/>
+          <w:b/>
+          <w:i/>
+          <w:sz w:val="24"/>
+        </w:rPr>
+        <w:t>"programs"</w:t>
+      </w:r>
+      <w:r>
+        <w:rPr>
+          <w:rFonts w:ascii="Times New Roman" w:hAnsi="Times New Roman" w:cs="Times New Roman"/>
+          <w:color w:val="FF0000"/>
+          <w:sz w:val="24"/>
+        </w:rPr>
+        <w:t xml:space="preserve"> directory.</w:t>
       </w:r>
     </w:p>
     <w:p>
@@ -225,7 +243,7 @@
           <w:rFonts w:ascii="Times New Roman" w:hAnsi="Times New Roman" w:cs="Times New Roman"/>
           <w:sz w:val="24"/>
         </w:rPr>
-        <w:t>Please note that "Default IPL" and "Load" buttons only change the main memory. As a consequence, the content of registers (such as PC) will not be affected by such operations, which means if you want to jump among multiple programs (meaning not to execute programs sequentially), you have to remember their initial address (which would be provided when loading succeeds) and set the value of PC manually.</w:t>
+        <w:t>When there are multiple programs in the simulator, you can randomly execute any of them by remembering their initial address (which would be provided upon loaded) and setting the value of PC manually.</w:t>
       </w:r>
     </w:p>
     <w:p>
@@ -266,6 +284,87 @@
           <w:rFonts w:ascii="Times New Roman" w:hAnsi="Times New Roman" w:cs="Times New Roman"/>
           <w:sz w:val="24"/>
         </w:rPr>
+        <w:t>Program 1.txt:</w:t>
+      </w:r>
+    </w:p>
+    <w:p>
+      <w:pPr>
+        <w:spacing w:line="480" w:lineRule="auto"/>
+        <w:rPr>
+          <w:rFonts w:ascii="Times New Roman" w:hAnsi="Times New Roman" w:cs="Times New Roman"/>
+          <w:sz w:val="24"/>
+        </w:rPr>
+      </w:pPr>
+      <w:r>
+        <w:rPr>
+          <w:rFonts w:ascii="Times New Roman" w:hAnsi="Times New Roman" w:cs="Times New Roman"/>
+          <w:sz w:val="24"/>
+        </w:rPr>
+        <w:t xml:space="preserve">1) Click "Load Bin" first to load "Boot Program.txt" as a boot program.(If it is already set, ignore this step and do step 2, 4 instead.)  </w:t>
+      </w:r>
+    </w:p>
+    <w:p>
+      <w:pPr>
+        <w:spacing w:line="480" w:lineRule="auto"/>
+        <w:rPr>
+          <w:rFonts w:ascii="Times New Roman" w:hAnsi="Times New Roman" w:cs="Times New Roman"/>
+          <w:sz w:val="24"/>
+        </w:rPr>
+      </w:pPr>
+      <w:r>
+        <w:rPr>
+          <w:rFonts w:ascii="Times New Roman" w:hAnsi="Times New Roman" w:cs="Times New Roman"/>
+          <w:sz w:val="24"/>
+        </w:rPr>
+        <w:t xml:space="preserve">2) Click "Load Bin" again to load "Program 2.txt".  </w:t>
+      </w:r>
+    </w:p>
+    <w:p>
+      <w:pPr>
+        <w:spacing w:line="480" w:lineRule="auto"/>
+        <w:rPr>
+          <w:rFonts w:ascii="Times New Roman" w:hAnsi="Times New Roman" w:cs="Times New Roman"/>
+          <w:sz w:val="24"/>
+        </w:rPr>
+      </w:pPr>
+      <w:r>
+        <w:rPr>
+          <w:rFonts w:ascii="Times New Roman" w:hAnsi="Times New Roman" w:cs="Times New Roman"/>
+          <w:sz w:val="24"/>
+        </w:rPr>
+        <w:t xml:space="preserve">3) Click "Run" to run boot program first. The computer will halt after the boot program is done.  </w:t>
+      </w:r>
+    </w:p>
+    <w:p>
+      <w:pPr>
+        <w:spacing w:line="480" w:lineRule="auto"/>
+        <w:rPr>
+          <w:rFonts w:ascii="Times New Roman" w:hAnsi="Times New Roman" w:cs="Times New Roman"/>
+          <w:sz w:val="24"/>
+        </w:rPr>
+      </w:pPr>
+      <w:r>
+        <w:rPr>
+          <w:rFonts w:ascii="Times New Roman" w:hAnsi="Times New Roman" w:cs="Times New Roman"/>
+          <w:sz w:val="24"/>
+        </w:rPr>
+        <w:t>4) Click "Run" again to execute the program. It reads 20 numbers (integers) from the keyboard, prints the numbers to the console printer, requests a number from the user, and searches the 20 numbers read in for the number closest to the number entered by the user. Finally it prints the number entered by the user and the number closest to that number.</w:t>
+      </w:r>
+    </w:p>
+    <w:p>
+      <w:pPr>
+        <w:pStyle w:val="2"/>
+        <w:rPr>
+          <w:rFonts w:ascii="Times New Roman" w:hAnsi="Times New Roman" w:cs="Times New Roman"/>
+          <w:sz w:val="24"/>
+        </w:rPr>
+      </w:pPr>
+      <w:r>
+        <w:rPr>
+          <w:rFonts w:ascii="Times New Roman" w:hAnsi="Times New Roman" w:cs="Times New Roman"/>
+          <w:sz w:val="24"/>
+        </w:rPr>
+        <w:lastRenderedPageBreak/>
         <w:t>Program 2</w:t>
       </w:r>
       <w:r>
@@ -333,6 +432,20 @@
         </w:rPr>
         <w:t xml:space="preserve"> boot program.</w:t>
       </w:r>
+      <w:r>
+        <w:rPr>
+          <w:rFonts w:ascii="Times New Roman" w:hAnsi="Times New Roman" w:cs="Times New Roman"/>
+          <w:sz w:val="24"/>
+        </w:rPr>
+        <w:t xml:space="preserve"> </w:t>
+      </w:r>
+      <w:r>
+        <w:rPr>
+          <w:rFonts w:ascii="Times New Roman" w:hAnsi="Times New Roman" w:cs="Times New Roman"/>
+          <w:sz w:val="24"/>
+        </w:rPr>
+        <w:t>(If it is already set, ignore this step and do step 2, 3, 5 instead.)</w:t>
+      </w:r>
     </w:p>
     <w:p>
       <w:pPr>
@@ -433,167 +546,14 @@
           <w:rFonts w:ascii="Times New Roman" w:hAnsi="Times New Roman" w:cs="Times New Roman"/>
           <w:sz w:val="24"/>
         </w:rPr>
-        <w:t>lick "Card Reader" button to read an external text file, "test sample.txt", into the card reader.</w:t>
-      </w:r>
-    </w:p>
-    <w:p>
-      <w:pPr>
-        <w:spacing w:line="480" w:lineRule="auto"/>
-        <w:rPr>
-          <w:rFonts w:ascii="Times New Roman" w:hAnsi="Times New Roman" w:cs="Times New Roman"/>
-          <w:sz w:val="24"/>
-        </w:rPr>
-      </w:pPr>
-      <w:r>
-        <w:rPr>
-          <w:rFonts w:ascii="Times New Roman" w:hAnsi="Times New Roman" w:cs="Times New Roman"/>
-          <w:sz w:val="24"/>
-        </w:rPr>
-        <w:t xml:space="preserve">4) </w:t>
-      </w:r>
-      <w:r>
-        <w:rPr>
-          <w:rFonts w:ascii="Times New Roman" w:hAnsi="Times New Roman" w:cs="Times New Roman"/>
-          <w:sz w:val="24"/>
-        </w:rPr>
-        <w:t xml:space="preserve">Click "Run" to run boot program first. The computer will halt after </w:t>
-      </w:r>
-      <w:r>
-        <w:rPr>
-          <w:rFonts w:ascii="Times New Roman" w:hAnsi="Times New Roman" w:cs="Times New Roman"/>
-          <w:sz w:val="24"/>
-        </w:rPr>
-        <w:t xml:space="preserve">the </w:t>
-      </w:r>
-      <w:r>
-        <w:rPr>
-          <w:rFonts w:ascii="Times New Roman" w:hAnsi="Times New Roman" w:cs="Times New Roman"/>
-          <w:sz w:val="24"/>
-        </w:rPr>
-        <w:t>boot program is done.</w:t>
-      </w:r>
-    </w:p>
-    <w:p>
-      <w:pPr>
-        <w:spacing w:line="480" w:lineRule="auto"/>
-        <w:rPr>
-          <w:rFonts w:ascii="Times New Roman" w:hAnsi="Times New Roman" w:cs="Times New Roman"/>
-          <w:sz w:val="24"/>
-        </w:rPr>
-      </w:pPr>
-      <w:r>
-        <w:rPr>
-          <w:rFonts w:ascii="Times New Roman" w:hAnsi="Times New Roman" w:cs="Times New Roman"/>
-          <w:sz w:val="24"/>
-        </w:rPr>
-        <w:t xml:space="preserve">5) </w:t>
-      </w:r>
-      <w:r>
-        <w:rPr>
-          <w:rFonts w:ascii="Times New Roman" w:hAnsi="Times New Roman" w:cs="Times New Roman"/>
-          <w:sz w:val="24"/>
-        </w:rPr>
-        <w:t xml:space="preserve">Click </w:t>
-      </w:r>
-      <w:r>
-        <w:rPr>
-          <w:rFonts w:ascii="Times New Roman" w:hAnsi="Times New Roman" w:cs="Times New Roman"/>
-          <w:sz w:val="24"/>
-        </w:rPr>
-        <w:t>"Run" again to execute P</w:t>
-      </w:r>
-      <w:r>
-        <w:rPr>
-          <w:rFonts w:ascii="Times New Roman" w:hAnsi="Times New Roman" w:cs="Times New Roman"/>
-          <w:sz w:val="24"/>
-        </w:rPr>
-        <w:t>rogram 2. It reads the file into memory, print</w:t>
-      </w:r>
-      <w:r>
-        <w:rPr>
-          <w:rFonts w:ascii="Times New Roman" w:hAnsi="Times New Roman" w:cs="Times New Roman"/>
-          <w:sz w:val="24"/>
-        </w:rPr>
-        <w:t>s</w:t>
-      </w:r>
-      <w:r>
-        <w:rPr>
-          <w:rFonts w:ascii="Times New Roman" w:hAnsi="Times New Roman" w:cs="Times New Roman"/>
-          <w:sz w:val="24"/>
-        </w:rPr>
-        <w:t xml:space="preserve"> out the contents of the text file, and then asks the user for a word. Finally, it searches the </w:t>
-      </w:r>
-      <w:r>
-        <w:rPr>
-          <w:rFonts w:ascii="Times New Roman" w:hAnsi="Times New Roman" w:cs="Times New Roman"/>
-          <w:sz w:val="24"/>
-        </w:rPr>
-        <w:lastRenderedPageBreak/>
-        <w:t>paragraph to see if it contains the word. If so, it prints out the word, the sentence number, and the word number in the sentence.</w:t>
-      </w:r>
-    </w:p>
-    <w:p>
-      <w:pPr>
-        <w:pStyle w:val="2"/>
-        <w:rPr>
-          <w:rFonts w:ascii="Times New Roman" w:hAnsi="Times New Roman" w:cs="Times New Roman"/>
-          <w:sz w:val="24"/>
-        </w:rPr>
-      </w:pPr>
-      <w:r>
-        <w:rPr>
-          <w:rFonts w:ascii="Times New Roman" w:hAnsi="Times New Roman" w:cs="Times New Roman"/>
-          <w:sz w:val="24"/>
-        </w:rPr>
-        <w:t>program_1.txt</w:t>
-      </w:r>
-    </w:p>
-    <w:p>
-      <w:pPr>
-        <w:spacing w:line="480" w:lineRule="auto"/>
-        <w:rPr>
-          <w:rFonts w:ascii="Times New Roman" w:hAnsi="Times New Roman" w:cs="Times New Roman"/>
-          <w:sz w:val="24"/>
-        </w:rPr>
-      </w:pPr>
-      <w:r>
-        <w:rPr>
-          <w:rFonts w:ascii="Times New Roman" w:hAnsi="Times New Roman" w:cs="Times New Roman"/>
-          <w:sz w:val="24"/>
-        </w:rPr>
-        <w:t xml:space="preserve">1) Click "Default IPL" before doing anything to load built-in boot program.  </w:t>
-      </w:r>
-    </w:p>
-    <w:p>
-      <w:pPr>
-        <w:spacing w:line="480" w:lineRule="auto"/>
-        <w:rPr>
-          <w:rFonts w:ascii="Times New Roman" w:hAnsi="Times New Roman" w:cs="Times New Roman"/>
-          <w:sz w:val="24"/>
-        </w:rPr>
-      </w:pPr>
-      <w:r>
-        <w:rPr>
-          <w:rFonts w:ascii="Times New Roman" w:hAnsi="Times New Roman" w:cs="Times New Roman"/>
-          <w:sz w:val="24"/>
-        </w:rPr>
-        <w:t xml:space="preserve">2) Click "Load Bin" to load "program_1.txt".   </w:t>
-      </w:r>
-    </w:p>
-    <w:p>
-      <w:pPr>
-        <w:spacing w:line="480" w:lineRule="auto"/>
-        <w:rPr>
-          <w:rFonts w:ascii="Times New Roman" w:hAnsi="Times New Roman" w:cs="Times New Roman"/>
-          <w:sz w:val="24"/>
-        </w:rPr>
-      </w:pPr>
-      <w:r>
-        <w:rPr>
-          <w:rFonts w:ascii="Times New Roman" w:hAnsi="Times New Roman" w:cs="Times New Roman"/>
-          <w:sz w:val="24"/>
-        </w:rPr>
-        <w:t xml:space="preserve">3) Click "Run" to execute the program. It reads 20 numbers (integers) from the keyboard, prints the numbers to the console printer, requests a number from the user, and searches the 20 numbers read in for the number closest to the number entered by the user. Finally it prints the number entered </w:t>
+        <w:t>lick "Card Reader" button to r</w:t>
+      </w:r>
+      <w:r>
+        <w:rPr>
+          <w:rFonts w:ascii="Times New Roman" w:hAnsi="Times New Roman" w:cs="Times New Roman"/>
+          <w:sz w:val="24"/>
+        </w:rPr>
+        <w:t>ead an external text file, "Paragraph S</w:t>
       </w:r>
       <w:bookmarkStart w:id="0" w:name="_GoBack"/>
       <w:bookmarkEnd w:id="0"/>
@@ -602,250 +562,81 @@
           <w:rFonts w:ascii="Times New Roman" w:hAnsi="Times New Roman" w:cs="Times New Roman"/>
           <w:sz w:val="24"/>
         </w:rPr>
-        <w:t>by the user and the number closest to that number.</w:t>
-      </w:r>
-    </w:p>
-    <w:p>
-      <w:pPr>
-        <w:pStyle w:val="2"/>
-        <w:rPr>
-          <w:rFonts w:ascii="Times New Roman" w:hAnsi="Times New Roman" w:cs="Times New Roman"/>
-          <w:sz w:val="24"/>
-        </w:rPr>
-      </w:pPr>
-      <w:r>
-        <w:rPr>
-          <w:rFonts w:ascii="Times New Roman" w:hAnsi="Times New Roman" w:cs="Times New Roman"/>
-          <w:sz w:val="24"/>
-        </w:rPr>
-        <w:t>program_2.txt</w:t>
-      </w:r>
-    </w:p>
-    <w:p>
-      <w:pPr>
-        <w:spacing w:line="480" w:lineRule="auto"/>
-        <w:rPr>
-          <w:rFonts w:ascii="Times New Roman" w:hAnsi="Times New Roman" w:cs="Times New Roman"/>
-          <w:sz w:val="24"/>
-        </w:rPr>
-      </w:pPr>
-      <w:r>
-        <w:rPr>
-          <w:rFonts w:ascii="Times New Roman" w:hAnsi="Times New Roman" w:cs="Times New Roman"/>
-          <w:sz w:val="24"/>
-        </w:rPr>
-        <w:t>T</w:t>
-      </w:r>
-      <w:r>
-        <w:rPr>
-          <w:rFonts w:ascii="Times New Roman" w:hAnsi="Times New Roman" w:cs="Times New Roman" w:hint="eastAsia"/>
-          <w:sz w:val="24"/>
-        </w:rPr>
-        <w:t>his program</w:t>
-      </w:r>
-      <w:r>
-        <w:rPr>
-          <w:rFonts w:ascii="Times New Roman" w:hAnsi="Times New Roman" w:cs="Times New Roman"/>
-          <w:sz w:val="24"/>
-        </w:rPr>
-        <w:t xml:space="preserve"> is almost the same with "Program 2.txt"</w:t>
-      </w:r>
-      <w:r>
-        <w:rPr>
-          <w:rFonts w:ascii="Times New Roman" w:hAnsi="Times New Roman" w:cs="Times New Roman" w:hint="eastAsia"/>
-          <w:sz w:val="24"/>
-        </w:rPr>
-        <w:t xml:space="preserve"> except that it uses a built-in boot program.</w:t>
-      </w:r>
-      <w:r>
-        <w:rPr>
-          <w:rFonts w:ascii="Times New Roman" w:hAnsi="Times New Roman" w:cs="Times New Roman"/>
-          <w:sz w:val="24"/>
-        </w:rPr>
-        <w:t xml:space="preserve"> To run this program:</w:t>
-      </w:r>
-    </w:p>
-    <w:p>
-      <w:pPr>
-        <w:spacing w:line="480" w:lineRule="auto"/>
-        <w:rPr>
-          <w:rFonts w:ascii="Times New Roman" w:hAnsi="Times New Roman" w:cs="Times New Roman"/>
-          <w:sz w:val="24"/>
-        </w:rPr>
-      </w:pPr>
-      <w:r>
-        <w:rPr>
-          <w:rFonts w:ascii="Times New Roman" w:hAnsi="Times New Roman" w:cs="Times New Roman"/>
-          <w:sz w:val="24"/>
-        </w:rPr>
-        <w:t xml:space="preserve">1) </w:t>
-      </w:r>
-      <w:r>
-        <w:rPr>
-          <w:rFonts w:ascii="Times New Roman" w:hAnsi="Times New Roman" w:cs="Times New Roman" w:hint="eastAsia"/>
-          <w:sz w:val="24"/>
-        </w:rPr>
-        <w:t>C</w:t>
-      </w:r>
-      <w:r>
-        <w:rPr>
-          <w:rFonts w:ascii="Times New Roman" w:hAnsi="Times New Roman" w:cs="Times New Roman" w:hint="eastAsia"/>
-          <w:sz w:val="24"/>
-        </w:rPr>
-        <w:t xml:space="preserve">lick </w:t>
-      </w:r>
-      <w:r>
-        <w:rPr>
-          <w:rFonts w:ascii="Times New Roman" w:hAnsi="Times New Roman" w:cs="Times New Roman"/>
-          <w:sz w:val="24"/>
-        </w:rPr>
-        <w:t>"Default IPL" before doing anything to load built-in boot program</w:t>
-      </w:r>
-      <w:r>
-        <w:rPr>
-          <w:rFonts w:ascii="Times New Roman" w:hAnsi="Times New Roman" w:cs="Times New Roman"/>
-          <w:sz w:val="24"/>
-        </w:rPr>
-        <w:t>.</w:t>
-      </w:r>
-    </w:p>
-    <w:p>
-      <w:pPr>
-        <w:spacing w:line="480" w:lineRule="auto"/>
-        <w:rPr>
-          <w:rFonts w:ascii="Times New Roman" w:hAnsi="Times New Roman" w:cs="Times New Roman"/>
-          <w:sz w:val="24"/>
-        </w:rPr>
-      </w:pPr>
-      <w:r>
-        <w:rPr>
-          <w:rFonts w:ascii="Times New Roman" w:hAnsi="Times New Roman" w:cs="Times New Roman"/>
-          <w:sz w:val="24"/>
-        </w:rPr>
-        <w:t>2) C</w:t>
-      </w:r>
-      <w:r>
-        <w:rPr>
-          <w:rFonts w:ascii="Times New Roman" w:hAnsi="Times New Roman" w:cs="Times New Roman"/>
-          <w:sz w:val="24"/>
-        </w:rPr>
-        <w:t xml:space="preserve">lick </w:t>
-      </w:r>
-      <w:r>
-        <w:rPr>
-          <w:rFonts w:ascii="Times New Roman" w:hAnsi="Times New Roman" w:cs="Times New Roman"/>
-          <w:sz w:val="24"/>
-        </w:rPr>
-        <w:t>"</w:t>
-      </w:r>
-      <w:r>
-        <w:rPr>
-          <w:rFonts w:ascii="Times New Roman" w:hAnsi="Times New Roman" w:cs="Times New Roman"/>
-          <w:sz w:val="24"/>
-        </w:rPr>
-        <w:t>Load Bin"</w:t>
-      </w:r>
-      <w:r>
-        <w:rPr>
-          <w:rFonts w:ascii="Times New Roman" w:hAnsi="Times New Roman" w:cs="Times New Roman"/>
-          <w:sz w:val="24"/>
-        </w:rPr>
-        <w:t xml:space="preserve"> to load</w:t>
-      </w:r>
-      <w:r>
-        <w:rPr>
-          <w:rFonts w:ascii="Times New Roman" w:hAnsi="Times New Roman" w:cs="Times New Roman"/>
-          <w:sz w:val="24"/>
-        </w:rPr>
-        <w:t xml:space="preserve"> </w:t>
-      </w:r>
-      <w:r>
-        <w:rPr>
-          <w:rFonts w:ascii="Times New Roman" w:hAnsi="Times New Roman" w:cs="Times New Roman"/>
-          <w:sz w:val="24"/>
-        </w:rPr>
-        <w:t>"program_</w:t>
-      </w:r>
-      <w:r>
-        <w:rPr>
-          <w:rFonts w:ascii="Times New Roman" w:hAnsi="Times New Roman" w:cs="Times New Roman"/>
-          <w:sz w:val="24"/>
-        </w:rPr>
-        <w:t>2.txt</w:t>
-      </w:r>
-      <w:r>
-        <w:rPr>
-          <w:rFonts w:ascii="Times New Roman" w:hAnsi="Times New Roman" w:cs="Times New Roman"/>
-          <w:sz w:val="24"/>
-        </w:rPr>
-        <w:t>".</w:t>
-      </w:r>
-    </w:p>
-    <w:p>
-      <w:pPr>
-        <w:spacing w:line="480" w:lineRule="auto"/>
-        <w:rPr>
-          <w:rFonts w:ascii="Times New Roman" w:hAnsi="Times New Roman" w:cs="Times New Roman"/>
-          <w:sz w:val="24"/>
-        </w:rPr>
-      </w:pPr>
-      <w:r>
-        <w:rPr>
-          <w:rFonts w:ascii="Times New Roman" w:hAnsi="Times New Roman" w:cs="Times New Roman"/>
-          <w:sz w:val="24"/>
-        </w:rPr>
-        <w:t>3) C</w:t>
-      </w:r>
-      <w:r>
-        <w:rPr>
-          <w:rFonts w:ascii="Times New Roman" w:hAnsi="Times New Roman" w:cs="Times New Roman"/>
-          <w:sz w:val="24"/>
-        </w:rPr>
-        <w:t>lick "Card Reader" button to read an external text file, "test sample.txt", into the card reader.</w:t>
-      </w:r>
-    </w:p>
-    <w:p>
-      <w:pPr>
-        <w:spacing w:line="480" w:lineRule="auto"/>
-        <w:rPr>
-          <w:rFonts w:ascii="Times New Roman" w:hAnsi="Times New Roman" w:cs="Times New Roman"/>
-          <w:sz w:val="24"/>
-        </w:rPr>
-      </w:pPr>
-      <w:r>
-        <w:rPr>
-          <w:rFonts w:ascii="Times New Roman" w:hAnsi="Times New Roman" w:cs="Times New Roman"/>
-          <w:sz w:val="24"/>
-        </w:rPr>
-        <w:t>4) C</w:t>
-      </w:r>
-      <w:r>
-        <w:rPr>
-          <w:rFonts w:ascii="Times New Roman" w:hAnsi="Times New Roman" w:cs="Times New Roman"/>
-          <w:sz w:val="24"/>
-        </w:rPr>
-        <w:t xml:space="preserve">lick </w:t>
-      </w:r>
-      <w:r>
-        <w:rPr>
-          <w:rFonts w:ascii="Times New Roman" w:hAnsi="Times New Roman" w:cs="Times New Roman"/>
-          <w:sz w:val="24"/>
-        </w:rPr>
-        <w:t>"Run"</w:t>
-      </w:r>
-      <w:r>
-        <w:rPr>
-          <w:rFonts w:ascii="Times New Roman" w:hAnsi="Times New Roman" w:cs="Times New Roman"/>
-          <w:sz w:val="24"/>
-        </w:rPr>
-        <w:t xml:space="preserve"> to execute the program. </w:t>
-      </w:r>
-      <w:r>
-        <w:rPr>
-          <w:rFonts w:ascii="Times New Roman" w:hAnsi="Times New Roman" w:cs="Times New Roman"/>
-          <w:sz w:val="24"/>
-        </w:rPr>
-        <w:t>It reads the file into memory, print</w:t>
+        <w:t>ample.txt", into the card reader.</w:t>
+      </w:r>
+    </w:p>
+    <w:p>
+      <w:pPr>
+        <w:spacing w:line="480" w:lineRule="auto"/>
+        <w:rPr>
+          <w:rFonts w:ascii="Times New Roman" w:hAnsi="Times New Roman" w:cs="Times New Roman"/>
+          <w:sz w:val="24"/>
+        </w:rPr>
+      </w:pPr>
+      <w:r>
+        <w:rPr>
+          <w:rFonts w:ascii="Times New Roman" w:hAnsi="Times New Roman" w:cs="Times New Roman"/>
+          <w:sz w:val="24"/>
+        </w:rPr>
+        <w:t xml:space="preserve">4) </w:t>
+      </w:r>
+      <w:r>
+        <w:rPr>
+          <w:rFonts w:ascii="Times New Roman" w:hAnsi="Times New Roman" w:cs="Times New Roman"/>
+          <w:sz w:val="24"/>
+        </w:rPr>
+        <w:t xml:space="preserve">Click "Run" to run boot program first. The computer will halt after </w:t>
+      </w:r>
+      <w:r>
+        <w:rPr>
+          <w:rFonts w:ascii="Times New Roman" w:hAnsi="Times New Roman" w:cs="Times New Roman"/>
+          <w:sz w:val="24"/>
+        </w:rPr>
+        <w:t xml:space="preserve">the </w:t>
+      </w:r>
+      <w:r>
+        <w:rPr>
+          <w:rFonts w:ascii="Times New Roman" w:hAnsi="Times New Roman" w:cs="Times New Roman"/>
+          <w:sz w:val="24"/>
+        </w:rPr>
+        <w:t>boot program is done.</w:t>
+      </w:r>
+    </w:p>
+    <w:p>
+      <w:pPr>
+        <w:spacing w:line="480" w:lineRule="auto"/>
+        <w:rPr>
+          <w:rFonts w:ascii="Times New Roman" w:hAnsi="Times New Roman" w:cs="Times New Roman"/>
+          <w:sz w:val="24"/>
+        </w:rPr>
+      </w:pPr>
+      <w:r>
+        <w:rPr>
+          <w:rFonts w:ascii="Times New Roman" w:hAnsi="Times New Roman" w:cs="Times New Roman"/>
+          <w:sz w:val="24"/>
+        </w:rPr>
+        <w:t xml:space="preserve">5) </w:t>
+      </w:r>
+      <w:r>
+        <w:rPr>
+          <w:rFonts w:ascii="Times New Roman" w:hAnsi="Times New Roman" w:cs="Times New Roman"/>
+          <w:sz w:val="24"/>
+        </w:rPr>
+        <w:t xml:space="preserve">Click </w:t>
+      </w:r>
+      <w:r>
+        <w:rPr>
+          <w:rFonts w:ascii="Times New Roman" w:hAnsi="Times New Roman" w:cs="Times New Roman"/>
+          <w:sz w:val="24"/>
+        </w:rPr>
+        <w:t>"Run" again to execute P</w:t>
+      </w:r>
+      <w:r>
+        <w:rPr>
+          <w:rFonts w:ascii="Times New Roman" w:hAnsi="Times New Roman" w:cs="Times New Roman"/>
+          <w:sz w:val="24"/>
+        </w:rPr>
+        <w:t>rogram 2. It reads the file into memory, print</w:t>
       </w:r>
       <w:r>
         <w:rPr>
@@ -859,101 +650,11 @@
           <w:rFonts w:ascii="Times New Roman" w:hAnsi="Times New Roman" w:cs="Times New Roman"/>
           <w:sz w:val="24"/>
         </w:rPr>
-        <w:t xml:space="preserve"> out the contents of the text file, and then asks the user for a word. Finally, it searches the paragraph to see if it contains the word. If so, it prints out the word number in the sentence</w:t>
-      </w:r>
-      <w:r>
-        <w:rPr>
-          <w:rFonts w:ascii="Times New Roman" w:hAnsi="Times New Roman" w:cs="Times New Roman"/>
-          <w:sz w:val="24"/>
-        </w:rPr>
-        <w:t>,</w:t>
-      </w:r>
-      <w:r>
-        <w:rPr>
-          <w:rFonts w:ascii="Times New Roman" w:hAnsi="Times New Roman" w:cs="Times New Roman"/>
-          <w:sz w:val="24"/>
-        </w:rPr>
-        <w:t xml:space="preserve"> </w:t>
-      </w:r>
-      <w:r>
-        <w:rPr>
-          <w:rFonts w:ascii="Times New Roman" w:hAnsi="Times New Roman" w:cs="Times New Roman"/>
-          <w:sz w:val="24"/>
-        </w:rPr>
-        <w:t>the sentence number,</w:t>
-      </w:r>
-      <w:r>
-        <w:rPr>
-          <w:rFonts w:ascii="Times New Roman" w:hAnsi="Times New Roman" w:cs="Times New Roman"/>
-          <w:sz w:val="24"/>
-        </w:rPr>
-        <w:t xml:space="preserve"> and </w:t>
-      </w:r>
-      <w:r>
-        <w:rPr>
-          <w:rFonts w:ascii="Times New Roman" w:hAnsi="Times New Roman" w:cs="Times New Roman"/>
-          <w:sz w:val="24"/>
-        </w:rPr>
-        <w:t>the word.</w:t>
-      </w:r>
-    </w:p>
-    <w:p>
-      <w:pPr>
-        <w:spacing w:line="480" w:lineRule="auto"/>
-        <w:rPr>
-          <w:rFonts w:ascii="Times New Roman" w:hAnsi="Times New Roman" w:cs="Times New Roman"/>
-          <w:sz w:val="24"/>
-        </w:rPr>
-      </w:pPr>
-    </w:p>
-    <w:p>
-      <w:pPr>
-        <w:spacing w:line="480" w:lineRule="auto"/>
-        <w:rPr>
-          <w:rFonts w:ascii="Times New Roman" w:hAnsi="Times New Roman" w:cs="Times New Roman"/>
-          <w:sz w:val="24"/>
-        </w:rPr>
-      </w:pPr>
-      <w:r>
-        <w:rPr>
-          <w:rFonts w:ascii="Times New Roman" w:hAnsi="Times New Roman" w:cs="Times New Roman"/>
-          <w:sz w:val="24"/>
-        </w:rPr>
-        <w:t>This version of program 2 is flawed in that the output form is not perfect and it can’t tolerate the space after a comma (</w:t>
-      </w:r>
-      <w:r>
-        <w:rPr>
-          <w:rFonts w:ascii="Times New Roman" w:hAnsi="Times New Roman" w:cs="Times New Roman"/>
-          <w:sz w:val="24"/>
-        </w:rPr>
-        <w:t>under this circumstance</w:t>
-      </w:r>
-      <w:r>
-        <w:rPr>
-          <w:rFonts w:ascii="Times New Roman" w:hAnsi="Times New Roman" w:cs="Times New Roman"/>
-          <w:sz w:val="24"/>
-        </w:rPr>
-        <w:t>, it will count one more to the word number in the sentence).</w:t>
-      </w:r>
-    </w:p>
-    <w:p>
-      <w:pPr>
-        <w:widowControl/>
-        <w:jc w:val="left"/>
-        <w:rPr>
-          <w:rFonts w:ascii="Courier New" w:hAnsi="Courier New" w:cs="Courier New"/>
-          <w:kern w:val="0"/>
-          <w:sz w:val="22"/>
-          <w:szCs w:val="22"/>
-        </w:rPr>
-      </w:pPr>
-      <w:r>
-        <w:rPr>
-          <w:rFonts w:ascii="Courier New" w:hAnsi="Courier New" w:cs="Courier New"/>
-          <w:kern w:val="0"/>
-          <w:sz w:val="22"/>
-          <w:szCs w:val="22"/>
-        </w:rPr>
+        <w:t xml:space="preserve"> out the contents of the text file, and then asks the user for a word. Finally, it searches the paragraph to see if it contains the word. If so, it prints out the word, the sentence number, and the word number in the sentence.</w:t>
+      </w:r>
+    </w:p>
+    <w:p>
+      <w:r>
         <w:br w:type="page"/>
       </w:r>
     </w:p>
@@ -1061,7 +762,7 @@
           <v:shape id="_x0000_i1025" type="#_x0000_t75" style="width:414.75pt;height:205.5pt" o:ole="">
             <v:imagedata r:id="rId7" o:title=""/>
           </v:shape>
-          <o:OLEObject Type="Embed" ProgID="Visio.Drawing.15" ShapeID="_x0000_i1025" DrawAspect="Content" ObjectID="_1542023391" r:id="rId8"/>
+          <o:OLEObject Type="Embed" ProgID="Visio.Drawing.15" ShapeID="_x0000_i1025" DrawAspect="Content" ObjectID="_1542213778" r:id="rId8"/>
         </w:object>
       </w:r>
     </w:p>
@@ -1428,7 +1129,7 @@
           <v:shape id="_x0000_i1026" type="#_x0000_t75" style="width:414.75pt;height:123.75pt" o:ole="">
             <v:imagedata r:id="rId9" o:title=""/>
           </v:shape>
-          <o:OLEObject Type="Embed" ProgID="Visio.Drawing.15" ShapeID="_x0000_i1026" DrawAspect="Content" ObjectID="_1542023392" r:id="rId10"/>
+          <o:OLEObject Type="Embed" ProgID="Visio.Drawing.15" ShapeID="_x0000_i1026" DrawAspect="Content" ObjectID="_1542213779" r:id="rId10"/>
         </w:object>
       </w:r>
     </w:p>
@@ -1557,7 +1258,7 @@
           <v:shape id="_x0000_i1027" type="#_x0000_t75" style="width:414.75pt;height:254.25pt" o:ole="">
             <v:imagedata r:id="rId11" o:title=""/>
           </v:shape>
-          <o:OLEObject Type="Embed" ProgID="Visio.Drawing.15" ShapeID="_x0000_i1027" DrawAspect="Content" ObjectID="_1542023393" r:id="rId12"/>
+          <o:OLEObject Type="Embed" ProgID="Visio.Drawing.15" ShapeID="_x0000_i1027" DrawAspect="Content" ObjectID="_1542213780" r:id="rId12"/>
         </w:object>
       </w:r>
     </w:p>
@@ -21230,7 +20931,7 @@
 </file>
 
 <file path=word/endnotes.xml><?xml version="1.0" encoding="utf-8"?>
-<w:endnotes xmlns:wpc="http://schemas.microsoft.com/office/word/2010/wordprocessingCanvas" xmlns:mc="http://schemas.openxmlformats.org/markup-compatibility/2006" xmlns:o="urn:schemas-microsoft-com:office:office" xmlns:r="http://schemas.openxmlformats.org/officeDocument/2006/relationships" xmlns:m="http://schemas.openxmlformats.org/officeDocument/2006/math" xmlns:v="urn:schemas-microsoft-com:vml" xmlns:wp14="http://schemas.microsoft.com/office/word/2010/wordprocessingDrawing" xmlns:wp="http://schemas.openxmlformats.org/drawingml/2006/wordprocessingDrawing" xmlns:w10="urn:schemas-microsoft-com:office:word" xmlns:w="http://schemas.openxmlformats.org/wordprocessingml/2006/main" xmlns:w14="http://schemas.microsoft.com/office/word/2010/wordml" xmlns:w15="http://schemas.microsoft.com/office/word/2012/wordml" xmlns:wpg="http://schemas.microsoft.com/office/word/2010/wordprocessingGroup" xmlns:wpi="http://schemas.microsoft.com/office/word/2010/wordprocessingInk" xmlns:wne="http://schemas.microsoft.com/office/word/2006/wordml" xmlns:wps="http://schemas.microsoft.com/office/word/2010/wordprocessingShape" mc:Ignorable="w14 w15 wp14">
+<w:endnotes xmlns:wpc="http://schemas.microsoft.com/office/word/2010/wordprocessingCanvas" xmlns:cx="http://schemas.microsoft.com/office/drawing/2014/chartex" xmlns:mc="http://schemas.openxmlformats.org/markup-compatibility/2006" xmlns:o="urn:schemas-microsoft-com:office:office" xmlns:r="http://schemas.openxmlformats.org/officeDocument/2006/relationships" xmlns:m="http://schemas.openxmlformats.org/officeDocument/2006/math" xmlns:v="urn:schemas-microsoft-com:vml" xmlns:wp14="http://schemas.microsoft.com/office/word/2010/wordprocessingDrawing" xmlns:wp="http://schemas.openxmlformats.org/drawingml/2006/wordprocessingDrawing" xmlns:w10="urn:schemas-microsoft-com:office:word" xmlns:w="http://schemas.openxmlformats.org/wordprocessingml/2006/main" xmlns:w14="http://schemas.microsoft.com/office/word/2010/wordml" xmlns:w15="http://schemas.microsoft.com/office/word/2012/wordml" xmlns:w16se="http://schemas.microsoft.com/office/word/2015/wordml/symex" xmlns:wpg="http://schemas.microsoft.com/office/word/2010/wordprocessingGroup" xmlns:wpi="http://schemas.microsoft.com/office/word/2010/wordprocessingInk" xmlns:wne="http://schemas.microsoft.com/office/word/2006/wordml" xmlns:wps="http://schemas.microsoft.com/office/word/2010/wordprocessingShape" mc:Ignorable="w14 w15 w16se wp14">
   <w:endnote w:type="separator" w:id="-1">
     <w:p>
       <w:r>
@@ -21249,7 +20950,7 @@
 </file>
 
 <file path=word/footnotes.xml><?xml version="1.0" encoding="utf-8"?>
-<w:footnotes xmlns:wpc="http://schemas.microsoft.com/office/word/2010/wordprocessingCanvas" xmlns:mc="http://schemas.openxmlformats.org/markup-compatibility/2006" xmlns:o="urn:schemas-microsoft-com:office:office" xmlns:r="http://schemas.openxmlformats.org/officeDocument/2006/relationships" xmlns:m="http://schemas.openxmlformats.org/officeDocument/2006/math" xmlns:v="urn:schemas-microsoft-com:vml" xmlns:wp14="http://schemas.microsoft.com/office/word/2010/wordprocessingDrawing" xmlns:wp="http://schemas.openxmlformats.org/drawingml/2006/wordprocessingDrawing" xmlns:w10="urn:schemas-microsoft-com:office:word" xmlns:w="http://schemas.openxmlformats.org/wordprocessingml/2006/main" xmlns:w14="http://schemas.microsoft.com/office/word/2010/wordml" xmlns:w15="http://schemas.microsoft.com/office/word/2012/wordml" xmlns:wpg="http://schemas.microsoft.com/office/word/2010/wordprocessingGroup" xmlns:wpi="http://schemas.microsoft.com/office/word/2010/wordprocessingInk" xmlns:wne="http://schemas.microsoft.com/office/word/2006/wordml" xmlns:wps="http://schemas.microsoft.com/office/word/2010/wordprocessingShape" mc:Ignorable="w14 w15 wp14">
+<w:footnotes xmlns:wpc="http://schemas.microsoft.com/office/word/2010/wordprocessingCanvas" xmlns:cx="http://schemas.microsoft.com/office/drawing/2014/chartex" xmlns:mc="http://schemas.openxmlformats.org/markup-compatibility/2006" xmlns:o="urn:schemas-microsoft-com:office:office" xmlns:r="http://schemas.openxmlformats.org/officeDocument/2006/relationships" xmlns:m="http://schemas.openxmlformats.org/officeDocument/2006/math" xmlns:v="urn:schemas-microsoft-com:vml" xmlns:wp14="http://schemas.microsoft.com/office/word/2010/wordprocessingDrawing" xmlns:wp="http://schemas.openxmlformats.org/drawingml/2006/wordprocessingDrawing" xmlns:w10="urn:schemas-microsoft-com:office:word" xmlns:w="http://schemas.openxmlformats.org/wordprocessingml/2006/main" xmlns:w14="http://schemas.microsoft.com/office/word/2010/wordml" xmlns:w15="http://schemas.microsoft.com/office/word/2012/wordml" xmlns:w16se="http://schemas.microsoft.com/office/word/2015/wordml/symex" xmlns:wpg="http://schemas.microsoft.com/office/word/2010/wordprocessingGroup" xmlns:wpi="http://schemas.microsoft.com/office/word/2010/wordprocessingInk" xmlns:wne="http://schemas.microsoft.com/office/word/2006/wordml" xmlns:wps="http://schemas.microsoft.com/office/word/2010/wordprocessingShape" mc:Ignorable="w14 w15 w16se wp14">
   <w:footnote w:type="separator" w:id="-1">
     <w:p>
       <w:r>
@@ -21268,7 +20969,7 @@
 </file>
 
 <file path=word/styles.xml><?xml version="1.0" encoding="utf-8"?>
-<w:styles xmlns:mc="http://schemas.openxmlformats.org/markup-compatibility/2006" xmlns:r="http://schemas.openxmlformats.org/officeDocument/2006/relationships" xmlns:w="http://schemas.openxmlformats.org/wordprocessingml/2006/main" xmlns:w14="http://schemas.microsoft.com/office/word/2010/wordml" xmlns:w15="http://schemas.microsoft.com/office/word/2012/wordml" mc:Ignorable="w14 w15">
+<w:styles xmlns:mc="http://schemas.openxmlformats.org/markup-compatibility/2006" xmlns:r="http://schemas.openxmlformats.org/officeDocument/2006/relationships" xmlns:w="http://schemas.openxmlformats.org/wordprocessingml/2006/main" xmlns:w14="http://schemas.microsoft.com/office/word/2010/wordml" xmlns:w15="http://schemas.microsoft.com/office/word/2012/wordml" xmlns:w16se="http://schemas.microsoft.com/office/word/2015/wordml/symex" mc:Ignorable="w14 w15 w16se">
   <w:docDefaults>
     <w:rPrDefault>
       <w:rPr>
@@ -21578,7 +21279,7 @@
     <w:name w:val="heading 1"/>
     <w:basedOn w:val="a"/>
     <w:next w:val="a"/>
-    <w:link w:val="1Char"/>
+    <w:link w:val="10"/>
     <w:qFormat/>
     <w:rsid w:val="00532EAE"/>
     <w:pPr>
@@ -21599,7 +21300,7 @@
     <w:name w:val="heading 2"/>
     <w:basedOn w:val="a"/>
     <w:next w:val="a"/>
-    <w:link w:val="2Char"/>
+    <w:link w:val="20"/>
     <w:unhideWhenUsed/>
     <w:qFormat/>
     <w:rsid w:val="00DC3A9F"/>
@@ -21644,8 +21345,8 @@
     <w:semiHidden/>
     <w:unhideWhenUsed/>
   </w:style>
-  <w:style w:type="character" w:customStyle="1" w:styleId="1Char">
-    <w:name w:val="标题 1 Char"/>
+  <w:style w:type="character" w:customStyle="1" w:styleId="10">
+    <w:name w:val="标题 1 字符"/>
     <w:basedOn w:val="a0"/>
     <w:link w:val="1"/>
     <w:rsid w:val="00532EAE"/>
@@ -21688,7 +21389,7 @@
   <w:style w:type="paragraph" w:styleId="a5">
     <w:name w:val="header"/>
     <w:basedOn w:val="a"/>
-    <w:link w:val="Char"/>
+    <w:link w:val="a6"/>
     <w:rsid w:val="00865463"/>
     <w:pPr>
       <w:pBdr>
@@ -21706,8 +21407,8 @@
       <w:szCs w:val="18"/>
     </w:rPr>
   </w:style>
-  <w:style w:type="character" w:customStyle="1" w:styleId="Char">
-    <w:name w:val="页眉 Char"/>
+  <w:style w:type="character" w:customStyle="1" w:styleId="a6">
+    <w:name w:val="页眉 字符"/>
     <w:basedOn w:val="a0"/>
     <w:link w:val="a5"/>
     <w:rsid w:val="00865463"/>
@@ -21717,10 +21418,10 @@
       <w:szCs w:val="18"/>
     </w:rPr>
   </w:style>
-  <w:style w:type="paragraph" w:styleId="a6">
+  <w:style w:type="paragraph" w:styleId="a7">
     <w:name w:val="footer"/>
     <w:basedOn w:val="a"/>
-    <w:link w:val="Char0"/>
+    <w:link w:val="a8"/>
     <w:rsid w:val="00865463"/>
     <w:pPr>
       <w:tabs>
@@ -21735,10 +21436,10 @@
       <w:szCs w:val="18"/>
     </w:rPr>
   </w:style>
-  <w:style w:type="character" w:customStyle="1" w:styleId="Char0">
-    <w:name w:val="页脚 Char"/>
+  <w:style w:type="character" w:customStyle="1" w:styleId="a8">
+    <w:name w:val="页脚 字符"/>
     <w:basedOn w:val="a0"/>
-    <w:link w:val="a6"/>
+    <w:link w:val="a7"/>
     <w:rsid w:val="00865463"/>
     <w:rPr>
       <w:kern w:val="2"/>
@@ -21746,8 +21447,8 @@
       <w:szCs w:val="18"/>
     </w:rPr>
   </w:style>
-  <w:style w:type="character" w:customStyle="1" w:styleId="2Char">
-    <w:name w:val="标题 2 Char"/>
+  <w:style w:type="character" w:customStyle="1" w:styleId="20">
+    <w:name w:val="标题 2 字符"/>
     <w:basedOn w:val="a0"/>
     <w:link w:val="2"/>
     <w:rsid w:val="00DC3A9F"/>

</xml_diff>